<commit_message>
Resumen de SBD V2
</commit_message>
<xml_diff>
--- a/Sistemas de Big Data/Tema 1 Big Data/Tema 1 Big Data.docx
+++ b/Sistemas de Big Data/Tema 1 Big Data/Tema 1 Big Data.docx
@@ -1157,8 +1157,50 @@
           <w:sz w:val="28"/>
           <w:szCs w:val="28"/>
         </w:rPr>
-        <w:t>. Estos se dividen en lógicos, caracteres y numéricos, cada uno de ellos representado por un número de bits.</w:t>
-      </w:r>
+        <w:t>. Estos se dividen en lógicos</w:t>
+      </w:r>
+      <w:r>
+        <w:rPr>
+          <w:rFonts w:ascii="Calibri" w:hAnsi="Calibri" w:cs="Calibri"/>
+          <w:sz w:val="28"/>
+          <w:szCs w:val="28"/>
+        </w:rPr>
+        <w:t xml:space="preserve"> (booleanos)</w:t>
+      </w:r>
+      <w:r>
+        <w:rPr>
+          <w:rFonts w:ascii="Calibri" w:hAnsi="Calibri" w:cs="Calibri"/>
+          <w:sz w:val="28"/>
+          <w:szCs w:val="28"/>
+        </w:rPr>
+        <w:t>, caracteres y numéricos</w:t>
+      </w:r>
+      <w:r>
+        <w:rPr>
+          <w:rFonts w:ascii="Calibri" w:hAnsi="Calibri" w:cs="Calibri"/>
+          <w:sz w:val="28"/>
+          <w:szCs w:val="28"/>
+        </w:rPr>
+        <w:t xml:space="preserve"> (enteros o flotantes)</w:t>
+      </w:r>
+      <w:r>
+        <w:rPr>
+          <w:rFonts w:ascii="Calibri" w:hAnsi="Calibri" w:cs="Calibri"/>
+          <w:sz w:val="28"/>
+          <w:szCs w:val="28"/>
+        </w:rPr>
+        <w:t>, cada uno de ellos representado por un número de bits.</w:t>
+      </w:r>
+    </w:p>
+    <w:p>
+      <w:pPr>
+        <w:pStyle w:val="Prrafodelista"/>
+        <w:rPr>
+          <w:rFonts w:ascii="Calibri" w:hAnsi="Calibri" w:cs="Calibri"/>
+          <w:sz w:val="28"/>
+          <w:szCs w:val="28"/>
+        </w:rPr>
+      </w:pPr>
     </w:p>
     <w:p>
       <w:pPr>
@@ -1207,17 +1249,24 @@
           <w:sz w:val="28"/>
           <w:szCs w:val="28"/>
         </w:rPr>
-        <w:t xml:space="preserve"> y aparecen tipos compuestos, que representan un conjunto de valores a modo de estructura. Con tipos compuestos podemos representar la imagen de la matrícula de un coche, en forma de matriz de bits, etc.</w:t>
-      </w:r>
-    </w:p>
-    <w:p>
-      <w:pPr>
-        <w:rPr>
-          <w:rFonts w:ascii="Calibri" w:hAnsi="Calibri" w:cs="Calibri"/>
-          <w:sz w:val="28"/>
-          <w:szCs w:val="28"/>
-        </w:rPr>
-      </w:pPr>
+        <w:t xml:space="preserve"> y aparecen tipos compuestos, que representan un conjunto de valores a modo de estructura. Con tipos compuestos podemos representar la imagen de la matrícula de un coche, en forma de matriz de bits,</w:t>
+      </w:r>
+      <w:r>
+        <w:rPr>
+          <w:rFonts w:ascii="Calibri" w:hAnsi="Calibri" w:cs="Calibri"/>
+          <w:sz w:val="28"/>
+          <w:szCs w:val="28"/>
+        </w:rPr>
+        <w:t xml:space="preserve"> datos multimedia como imágenes y vídeos, información geoespacial o imágenes de calor</w:t>
+      </w:r>
+      <w:r>
+        <w:rPr>
+          <w:rFonts w:ascii="Calibri" w:hAnsi="Calibri" w:cs="Calibri"/>
+          <w:sz w:val="28"/>
+          <w:szCs w:val="28"/>
+        </w:rPr>
+        <w:t xml:space="preserve"> etc.</w:t>
+      </w:r>
     </w:p>
     <w:p>
       <w:pPr>
@@ -1404,112 +1453,12 @@
     <w:p>
       <w:pPr>
         <w:pStyle w:val="Prrafodelista"/>
-        <w:numPr>
-          <w:ilvl w:val="0"/>
-          <w:numId w:val="5"/>
-        </w:numPr>
-        <w:rPr>
-          <w:rFonts w:ascii="Calibri" w:hAnsi="Calibri" w:cs="Calibri"/>
-          <w:sz w:val="28"/>
-          <w:szCs w:val="28"/>
-        </w:rPr>
-      </w:pPr>
-      <w:r>
-        <w:rPr>
-          <w:rFonts w:ascii="Calibri" w:hAnsi="Calibri" w:cs="Calibri"/>
-          <w:b/>
-          <w:bCs/>
-          <w:sz w:val="28"/>
-          <w:szCs w:val="28"/>
-        </w:rPr>
-        <w:t>Datos semiestructurados:</w:t>
-      </w:r>
-      <w:r>
-        <w:rPr>
-          <w:rFonts w:ascii="Calibri" w:hAnsi="Calibri" w:cs="Calibri"/>
-          <w:sz w:val="28"/>
-          <w:szCs w:val="28"/>
-        </w:rPr>
-        <w:t xml:space="preserve"> Estos datos no son estructurados, pero que </w:t>
-      </w:r>
-      <w:r>
-        <w:rPr>
-          <w:rFonts w:ascii="Calibri" w:hAnsi="Calibri" w:cs="Calibri"/>
-          <w:b/>
-          <w:bCs/>
-          <w:sz w:val="28"/>
-          <w:szCs w:val="28"/>
-        </w:rPr>
-        <w:t>presentan cierta organización</w:t>
-      </w:r>
-      <w:r>
-        <w:rPr>
-          <w:rFonts w:ascii="Calibri" w:hAnsi="Calibri" w:cs="Calibri"/>
-          <w:sz w:val="28"/>
-          <w:szCs w:val="28"/>
-        </w:rPr>
-        <w:t>. Por ejemplo: MIME (</w:t>
-      </w:r>
-      <w:proofErr w:type="spellStart"/>
-      <w:r>
-        <w:rPr>
-          <w:rFonts w:ascii="Calibri" w:hAnsi="Calibri" w:cs="Calibri"/>
-          <w:sz w:val="28"/>
-          <w:szCs w:val="28"/>
-        </w:rPr>
-        <w:t>Multipurpose</w:t>
-      </w:r>
-      <w:proofErr w:type="spellEnd"/>
-      <w:r>
-        <w:rPr>
-          <w:rFonts w:ascii="Calibri" w:hAnsi="Calibri" w:cs="Calibri"/>
-          <w:sz w:val="28"/>
-          <w:szCs w:val="28"/>
-        </w:rPr>
-        <w:t xml:space="preserve"> Internet Mail </w:t>
-      </w:r>
-      <w:proofErr w:type="spellStart"/>
-      <w:r>
-        <w:rPr>
-          <w:rFonts w:ascii="Calibri" w:hAnsi="Calibri" w:cs="Calibri"/>
-          <w:sz w:val="28"/>
-          <w:szCs w:val="28"/>
-        </w:rPr>
-        <w:t>Extension</w:t>
-      </w:r>
-      <w:proofErr w:type="spellEnd"/>
-      <w:r>
-        <w:rPr>
-          <w:rFonts w:ascii="Calibri" w:hAnsi="Calibri" w:cs="Calibri"/>
-          <w:sz w:val="28"/>
-          <w:szCs w:val="28"/>
-        </w:rPr>
-        <w:t>), XM</w:t>
-      </w:r>
-      <w:r>
-        <w:rPr>
-          <w:rFonts w:ascii="Calibri" w:hAnsi="Calibri" w:cs="Calibri"/>
-          <w:sz w:val="28"/>
-          <w:szCs w:val="28"/>
-        </w:rPr>
-        <w:t>L</w:t>
-      </w:r>
-      <w:r>
-        <w:rPr>
-          <w:rFonts w:ascii="Calibri" w:hAnsi="Calibri" w:cs="Calibri"/>
-          <w:sz w:val="28"/>
-          <w:szCs w:val="28"/>
-        </w:rPr>
-        <w:t xml:space="preserve"> y JSON</w:t>
-      </w:r>
-      <w:r>
-        <w:rPr>
-          <w:rFonts w:ascii="Calibri" w:hAnsi="Calibri" w:cs="Calibri"/>
-          <w:sz w:val="28"/>
-          <w:szCs w:val="28"/>
-        </w:rPr>
-        <w:t>.</w:t>
-      </w:r>
+        <w:rPr>
+          <w:rFonts w:ascii="Calibri" w:hAnsi="Calibri" w:cs="Calibri"/>
+          <w:sz w:val="28"/>
+          <w:szCs w:val="28"/>
+        </w:rPr>
+      </w:pPr>
     </w:p>
     <w:p>
       <w:pPr>
@@ -1532,6 +1481,157 @@
           <w:sz w:val="28"/>
           <w:szCs w:val="28"/>
         </w:rPr>
+        <w:t>Datos semiestructurados:</w:t>
+      </w:r>
+      <w:r>
+        <w:rPr>
+          <w:rFonts w:ascii="Calibri" w:hAnsi="Calibri" w:cs="Calibri"/>
+          <w:sz w:val="28"/>
+          <w:szCs w:val="28"/>
+        </w:rPr>
+        <w:t xml:space="preserve"> Estos datos no son estructurados, pero que </w:t>
+      </w:r>
+      <w:r>
+        <w:rPr>
+          <w:rFonts w:ascii="Calibri" w:hAnsi="Calibri" w:cs="Calibri"/>
+          <w:b/>
+          <w:bCs/>
+          <w:sz w:val="28"/>
+          <w:szCs w:val="28"/>
+        </w:rPr>
+        <w:t>presentan cierta organización</w:t>
+      </w:r>
+      <w:r>
+        <w:rPr>
+          <w:rFonts w:ascii="Calibri" w:hAnsi="Calibri" w:cs="Calibri"/>
+          <w:sz w:val="28"/>
+          <w:szCs w:val="28"/>
+        </w:rPr>
+        <w:t xml:space="preserve">. </w:t>
+      </w:r>
+      <w:r>
+        <w:rPr>
+          <w:rFonts w:ascii="Calibri" w:hAnsi="Calibri" w:cs="Calibri"/>
+          <w:sz w:val="28"/>
+          <w:szCs w:val="28"/>
+        </w:rPr>
+        <w:t>T</w:t>
+      </w:r>
+      <w:r>
+        <w:rPr>
+          <w:rFonts w:ascii="Calibri" w:hAnsi="Calibri" w:cs="Calibri"/>
+          <w:sz w:val="28"/>
+          <w:szCs w:val="28"/>
+        </w:rPr>
+        <w:t>ienen etiquetas o identificadores que indican su significado</w:t>
+      </w:r>
+      <w:r>
+        <w:rPr>
+          <w:rFonts w:ascii="Calibri" w:hAnsi="Calibri" w:cs="Calibri"/>
+          <w:sz w:val="28"/>
+          <w:szCs w:val="28"/>
+        </w:rPr>
+        <w:t xml:space="preserve">. </w:t>
+      </w:r>
+      <w:r>
+        <w:rPr>
+          <w:rFonts w:ascii="Calibri" w:hAnsi="Calibri" w:cs="Calibri"/>
+          <w:sz w:val="28"/>
+          <w:szCs w:val="28"/>
+        </w:rPr>
+        <w:t>Por ejemplo: MIME (</w:t>
+      </w:r>
+      <w:proofErr w:type="spellStart"/>
+      <w:r>
+        <w:rPr>
+          <w:rFonts w:ascii="Calibri" w:hAnsi="Calibri" w:cs="Calibri"/>
+          <w:sz w:val="28"/>
+          <w:szCs w:val="28"/>
+        </w:rPr>
+        <w:t>Multipurpose</w:t>
+      </w:r>
+      <w:proofErr w:type="spellEnd"/>
+      <w:r>
+        <w:rPr>
+          <w:rFonts w:ascii="Calibri" w:hAnsi="Calibri" w:cs="Calibri"/>
+          <w:sz w:val="28"/>
+          <w:szCs w:val="28"/>
+        </w:rPr>
+        <w:t xml:space="preserve"> Internet Mail </w:t>
+      </w:r>
+      <w:proofErr w:type="spellStart"/>
+      <w:r>
+        <w:rPr>
+          <w:rFonts w:ascii="Calibri" w:hAnsi="Calibri" w:cs="Calibri"/>
+          <w:sz w:val="28"/>
+          <w:szCs w:val="28"/>
+        </w:rPr>
+        <w:t>Extension</w:t>
+      </w:r>
+      <w:proofErr w:type="spellEnd"/>
+      <w:r>
+        <w:rPr>
+          <w:rFonts w:ascii="Calibri" w:hAnsi="Calibri" w:cs="Calibri"/>
+          <w:sz w:val="28"/>
+          <w:szCs w:val="28"/>
+        </w:rPr>
+        <w:t>), XM</w:t>
+      </w:r>
+      <w:r>
+        <w:rPr>
+          <w:rFonts w:ascii="Calibri" w:hAnsi="Calibri" w:cs="Calibri"/>
+          <w:sz w:val="28"/>
+          <w:szCs w:val="28"/>
+        </w:rPr>
+        <w:t>L</w:t>
+      </w:r>
+      <w:r>
+        <w:rPr>
+          <w:rFonts w:ascii="Calibri" w:hAnsi="Calibri" w:cs="Calibri"/>
+          <w:sz w:val="28"/>
+          <w:szCs w:val="28"/>
+        </w:rPr>
+        <w:t xml:space="preserve"> y JSON</w:t>
+      </w:r>
+      <w:r>
+        <w:rPr>
+          <w:rFonts w:ascii="Calibri" w:hAnsi="Calibri" w:cs="Calibri"/>
+          <w:sz w:val="28"/>
+          <w:szCs w:val="28"/>
+        </w:rPr>
+        <w:t>.</w:t>
+      </w:r>
+    </w:p>
+    <w:p>
+      <w:pPr>
+        <w:rPr>
+          <w:rFonts w:ascii="Calibri" w:hAnsi="Calibri" w:cs="Calibri"/>
+          <w:sz w:val="22"/>
+          <w:szCs w:val="22"/>
+        </w:rPr>
+      </w:pPr>
+    </w:p>
+    <w:p>
+      <w:pPr>
+        <w:pStyle w:val="Prrafodelista"/>
+        <w:numPr>
+          <w:ilvl w:val="0"/>
+          <w:numId w:val="5"/>
+        </w:numPr>
+        <w:rPr>
+          <w:rFonts w:ascii="Calibri" w:hAnsi="Calibri" w:cs="Calibri"/>
+          <w:sz w:val="28"/>
+          <w:szCs w:val="28"/>
+        </w:rPr>
+      </w:pPr>
+      <w:r>
+        <w:rPr>
+          <w:rFonts w:ascii="Calibri" w:hAnsi="Calibri" w:cs="Calibri"/>
+          <w:b/>
+          <w:bCs/>
+          <w:sz w:val="28"/>
+          <w:szCs w:val="28"/>
+        </w:rPr>
         <w:t>Datos no estructurados:</w:t>
       </w:r>
       <w:r>
@@ -1864,6 +1964,16 @@
     <w:p>
       <w:pPr>
         <w:pStyle w:val="Prrafodelista"/>
+        <w:rPr>
+          <w:rFonts w:ascii="Calibri" w:hAnsi="Calibri" w:cs="Calibri"/>
+          <w:sz w:val="28"/>
+          <w:szCs w:val="28"/>
+        </w:rPr>
+      </w:pPr>
+    </w:p>
+    <w:p>
+      <w:pPr>
+        <w:pStyle w:val="Prrafodelista"/>
         <w:numPr>
           <w:ilvl w:val="0"/>
           <w:numId w:val="6"/>
@@ -1990,41 +2100,24 @@
         </w:rPr>
         <w:t xml:space="preserve">, </w:t>
       </w:r>
-      <w:r>
-        <w:rPr>
-          <w:rFonts w:ascii="Calibri" w:hAnsi="Calibri" w:cs="Calibri"/>
-          <w:sz w:val="28"/>
-          <w:szCs w:val="28"/>
-        </w:rPr>
-        <w:t>Etc...</w:t>
-      </w:r>
-    </w:p>
-    <w:p>
-      <w:pPr>
-        <w:rPr>
-          <w:rFonts w:ascii="Calibri" w:hAnsi="Calibri" w:cs="Calibri"/>
-          <w:sz w:val="28"/>
-          <w:szCs w:val="28"/>
-        </w:rPr>
-      </w:pPr>
-    </w:p>
-    <w:p>
-      <w:pPr>
-        <w:rPr>
-          <w:rFonts w:ascii="Calibri" w:hAnsi="Calibri" w:cs="Calibri"/>
-          <w:sz w:val="28"/>
-          <w:szCs w:val="28"/>
-        </w:rPr>
-      </w:pPr>
-    </w:p>
-    <w:p>
-      <w:pPr>
-        <w:rPr>
-          <w:rFonts w:ascii="Calibri" w:hAnsi="Calibri" w:cs="Calibri"/>
-          <w:sz w:val="28"/>
-          <w:szCs w:val="28"/>
-        </w:rPr>
-      </w:pPr>
+      <w:proofErr w:type="spellStart"/>
+      <w:r>
+        <w:rPr>
+          <w:rFonts w:ascii="Calibri" w:hAnsi="Calibri" w:cs="Calibri"/>
+          <w:sz w:val="28"/>
+          <w:szCs w:val="28"/>
+        </w:rPr>
+        <w:t>Etc</w:t>
+      </w:r>
+      <w:proofErr w:type="spellEnd"/>
+      <w:r>
+        <w:rPr>
+          <w:rFonts w:ascii="Calibri" w:hAnsi="Calibri" w:cs="Calibri"/>
+          <w:sz w:val="28"/>
+          <w:szCs w:val="28"/>
+        </w:rPr>
+        <w:t>…</w:t>
+      </w:r>
     </w:p>
     <w:p>
       <w:pPr>
@@ -2072,7 +2165,299 @@
           <w:sz w:val="28"/>
           <w:szCs w:val="28"/>
         </w:rPr>
-        <w:t>El Impacto del Tamaño en el ANÁLISIS de DATOS</w:t>
+        <w:t xml:space="preserve">El </w:t>
+      </w:r>
+      <w:r>
+        <w:rPr>
+          <w:rFonts w:ascii="Calibri" w:hAnsi="Calibri" w:cs="Calibri"/>
+          <w:b/>
+          <w:bCs/>
+          <w:sz w:val="28"/>
+          <w:szCs w:val="28"/>
+        </w:rPr>
+        <w:t>Impacto del Tamaño</w:t>
+      </w:r>
+      <w:r>
+        <w:rPr>
+          <w:rFonts w:ascii="Calibri" w:hAnsi="Calibri" w:cs="Calibri"/>
+          <w:sz w:val="28"/>
+          <w:szCs w:val="28"/>
+        </w:rPr>
+        <w:t xml:space="preserve"> en la Tecnología:</w:t>
+      </w:r>
+    </w:p>
+    <w:p>
+      <w:pPr>
+        <w:pStyle w:val="Prrafodelista"/>
+        <w:numPr>
+          <w:ilvl w:val="0"/>
+          <w:numId w:val="27"/>
+        </w:numPr>
+        <w:rPr>
+          <w:rFonts w:ascii="Calibri" w:hAnsi="Calibri" w:cs="Calibri"/>
+          <w:sz w:val="28"/>
+          <w:szCs w:val="28"/>
+        </w:rPr>
+      </w:pPr>
+      <w:r>
+        <w:rPr>
+          <w:rFonts w:ascii="Calibri" w:hAnsi="Calibri" w:cs="Calibri"/>
+          <w:b/>
+          <w:bCs/>
+          <w:sz w:val="28"/>
+          <w:szCs w:val="28"/>
+        </w:rPr>
+        <w:t>Sistemas de almacenamiento</w:t>
+      </w:r>
+      <w:r>
+        <w:rPr>
+          <w:rFonts w:ascii="Calibri" w:hAnsi="Calibri" w:cs="Calibri"/>
+          <w:b/>
+          <w:bCs/>
+          <w:sz w:val="28"/>
+          <w:szCs w:val="28"/>
+        </w:rPr>
+        <w:t>:</w:t>
+      </w:r>
+      <w:r>
+        <w:rPr>
+          <w:rFonts w:ascii="Calibri" w:hAnsi="Calibri" w:cs="Calibri"/>
+          <w:sz w:val="28"/>
+          <w:szCs w:val="28"/>
+        </w:rPr>
+        <w:t xml:space="preserve"> </w:t>
+      </w:r>
+      <w:r>
+        <w:rPr>
+          <w:rFonts w:ascii="Calibri" w:hAnsi="Calibri" w:cs="Calibri"/>
+          <w:sz w:val="28"/>
+          <w:szCs w:val="28"/>
+        </w:rPr>
+        <w:t xml:space="preserve">Los sistemas deben ser capaces de manejar volúmenes masivos, desde </w:t>
+      </w:r>
+      <w:r>
+        <w:rPr>
+          <w:rFonts w:ascii="Calibri" w:hAnsi="Calibri" w:cs="Calibri"/>
+          <w:sz w:val="28"/>
+          <w:szCs w:val="28"/>
+        </w:rPr>
+        <w:t>GB hasta PB</w:t>
+      </w:r>
+      <w:r>
+        <w:rPr>
+          <w:rFonts w:ascii="Calibri" w:hAnsi="Calibri" w:cs="Calibri"/>
+          <w:sz w:val="28"/>
+          <w:szCs w:val="28"/>
+        </w:rPr>
+        <w:t>.</w:t>
+      </w:r>
+    </w:p>
+    <w:p>
+      <w:pPr>
+        <w:pStyle w:val="Prrafodelista"/>
+        <w:numPr>
+          <w:ilvl w:val="0"/>
+          <w:numId w:val="27"/>
+        </w:numPr>
+        <w:rPr>
+          <w:rFonts w:ascii="Calibri" w:hAnsi="Calibri" w:cs="Calibri"/>
+          <w:sz w:val="28"/>
+          <w:szCs w:val="28"/>
+        </w:rPr>
+      </w:pPr>
+      <w:r>
+        <w:rPr>
+          <w:rFonts w:ascii="Calibri" w:hAnsi="Calibri" w:cs="Calibri"/>
+          <w:b/>
+          <w:bCs/>
+          <w:sz w:val="28"/>
+          <w:szCs w:val="28"/>
+        </w:rPr>
+        <w:t>Capacidad de procesamiento</w:t>
+      </w:r>
+      <w:r>
+        <w:rPr>
+          <w:rFonts w:ascii="Calibri" w:hAnsi="Calibri" w:cs="Calibri"/>
+          <w:b/>
+          <w:bCs/>
+          <w:sz w:val="28"/>
+          <w:szCs w:val="28"/>
+        </w:rPr>
+        <w:t>:</w:t>
+      </w:r>
+      <w:r>
+        <w:rPr>
+          <w:rFonts w:ascii="Calibri" w:hAnsi="Calibri" w:cs="Calibri"/>
+          <w:sz w:val="28"/>
+          <w:szCs w:val="28"/>
+        </w:rPr>
+        <w:t xml:space="preserve"> Se necesita hardware potente</w:t>
+      </w:r>
+      <w:r>
+        <w:rPr>
+          <w:rFonts w:ascii="Calibri" w:hAnsi="Calibri" w:cs="Calibri"/>
+          <w:sz w:val="28"/>
+          <w:szCs w:val="28"/>
+        </w:rPr>
+        <w:t xml:space="preserve"> para acelerar el acceso a datos.</w:t>
+      </w:r>
+    </w:p>
+    <w:p>
+      <w:pPr>
+        <w:pStyle w:val="Prrafodelista"/>
+        <w:numPr>
+          <w:ilvl w:val="0"/>
+          <w:numId w:val="27"/>
+        </w:numPr>
+        <w:rPr>
+          <w:rFonts w:ascii="Calibri" w:hAnsi="Calibri" w:cs="Calibri"/>
+          <w:sz w:val="28"/>
+          <w:szCs w:val="28"/>
+        </w:rPr>
+      </w:pPr>
+      <w:r>
+        <w:rPr>
+          <w:rFonts w:ascii="Calibri" w:hAnsi="Calibri" w:cs="Calibri"/>
+          <w:b/>
+          <w:bCs/>
+          <w:sz w:val="28"/>
+          <w:szCs w:val="28"/>
+        </w:rPr>
+        <w:t>Bases de datos NoSQL</w:t>
+      </w:r>
+      <w:r>
+        <w:rPr>
+          <w:rFonts w:ascii="Calibri" w:hAnsi="Calibri" w:cs="Calibri"/>
+          <w:b/>
+          <w:bCs/>
+          <w:sz w:val="28"/>
+          <w:szCs w:val="28"/>
+        </w:rPr>
+        <w:t>:</w:t>
+      </w:r>
+      <w:r>
+        <w:rPr>
+          <w:rFonts w:ascii="Calibri" w:hAnsi="Calibri" w:cs="Calibri"/>
+          <w:sz w:val="28"/>
+          <w:szCs w:val="28"/>
+        </w:rPr>
+        <w:t xml:space="preserve"> Las </w:t>
+      </w:r>
+      <w:r>
+        <w:rPr>
+          <w:rFonts w:ascii="Calibri" w:hAnsi="Calibri" w:cs="Calibri"/>
+          <w:sz w:val="28"/>
+          <w:szCs w:val="28"/>
+        </w:rPr>
+        <w:t>B</w:t>
+      </w:r>
+      <w:r>
+        <w:rPr>
+          <w:rFonts w:ascii="Calibri" w:hAnsi="Calibri" w:cs="Calibri"/>
+          <w:sz w:val="28"/>
+          <w:szCs w:val="28"/>
+        </w:rPr>
+        <w:t>BDD</w:t>
+      </w:r>
+      <w:r>
+        <w:rPr>
+          <w:rFonts w:ascii="Calibri" w:hAnsi="Calibri" w:cs="Calibri"/>
+          <w:sz w:val="28"/>
+          <w:szCs w:val="28"/>
+        </w:rPr>
+        <w:t xml:space="preserve"> tradicionales </w:t>
+      </w:r>
+      <w:r>
+        <w:rPr>
+          <w:rFonts w:ascii="Calibri" w:hAnsi="Calibri" w:cs="Calibri"/>
+          <w:sz w:val="28"/>
+          <w:szCs w:val="28"/>
+        </w:rPr>
+        <w:t>no pueden</w:t>
+      </w:r>
+      <w:r>
+        <w:rPr>
+          <w:rFonts w:ascii="Calibri" w:hAnsi="Calibri" w:cs="Calibri"/>
+          <w:sz w:val="28"/>
+          <w:szCs w:val="28"/>
+        </w:rPr>
+        <w:t xml:space="preserve"> escalar horizontalmente </w:t>
+      </w:r>
+      <w:r>
+        <w:rPr>
+          <w:rFonts w:ascii="Calibri" w:hAnsi="Calibri" w:cs="Calibri"/>
+          <w:sz w:val="28"/>
+          <w:szCs w:val="28"/>
+        </w:rPr>
+        <w:t>ni</w:t>
+      </w:r>
+      <w:r>
+        <w:rPr>
+          <w:rFonts w:ascii="Calibri" w:hAnsi="Calibri" w:cs="Calibri"/>
+          <w:sz w:val="28"/>
+          <w:szCs w:val="28"/>
+        </w:rPr>
+        <w:t xml:space="preserve"> manejar datos no estructurados o </w:t>
+      </w:r>
+      <w:r>
+        <w:rPr>
+          <w:rFonts w:ascii="Calibri" w:hAnsi="Calibri" w:cs="Calibri"/>
+          <w:sz w:val="28"/>
+          <w:szCs w:val="28"/>
+        </w:rPr>
+        <w:t xml:space="preserve">de </w:t>
+      </w:r>
+      <w:r>
+        <w:rPr>
+          <w:rFonts w:ascii="Calibri" w:hAnsi="Calibri" w:cs="Calibri"/>
+          <w:sz w:val="28"/>
+          <w:szCs w:val="28"/>
+        </w:rPr>
+        <w:t>grandes volúmenes.</w:t>
+      </w:r>
+    </w:p>
+    <w:p>
+      <w:pPr>
+        <w:rPr>
+          <w:rFonts w:ascii="Calibri" w:hAnsi="Calibri" w:cs="Calibri"/>
+          <w:sz w:val="28"/>
+          <w:szCs w:val="28"/>
+        </w:rPr>
+      </w:pPr>
+    </w:p>
+    <w:p>
+      <w:pPr>
+        <w:rPr>
+          <w:rFonts w:ascii="Calibri" w:hAnsi="Calibri" w:cs="Calibri"/>
+          <w:sz w:val="28"/>
+          <w:szCs w:val="28"/>
+        </w:rPr>
+      </w:pPr>
+      <w:r>
+        <w:rPr>
+          <w:rFonts w:ascii="Calibri" w:hAnsi="Calibri" w:cs="Calibri"/>
+          <w:sz w:val="28"/>
+          <w:szCs w:val="28"/>
+        </w:rPr>
+        <w:t xml:space="preserve">El </w:t>
+      </w:r>
+      <w:r>
+        <w:rPr>
+          <w:rFonts w:ascii="Calibri" w:hAnsi="Calibri" w:cs="Calibri"/>
+          <w:b/>
+          <w:bCs/>
+          <w:sz w:val="28"/>
+          <w:szCs w:val="28"/>
+        </w:rPr>
+        <w:t>Impacto del Tamaño</w:t>
+      </w:r>
+      <w:r>
+        <w:rPr>
+          <w:rFonts w:ascii="Calibri" w:hAnsi="Calibri" w:cs="Calibri"/>
+          <w:sz w:val="28"/>
+          <w:szCs w:val="28"/>
+        </w:rPr>
+        <w:t xml:space="preserve"> en el ANÁLISIS de DATOS</w:t>
       </w:r>
       <w:r>
         <w:rPr>
@@ -2099,10 +2484,38 @@
       <w:r>
         <w:rPr>
           <w:rFonts w:ascii="Calibri" w:hAnsi="Calibri" w:cs="Calibri"/>
-          <w:sz w:val="28"/>
-          <w:szCs w:val="28"/>
-        </w:rPr>
-        <w:t>Complejidad del análisis.</w:t>
+          <w:b/>
+          <w:bCs/>
+          <w:sz w:val="28"/>
+          <w:szCs w:val="28"/>
+        </w:rPr>
+        <w:t>Complejidad del análisis</w:t>
+      </w:r>
+      <w:r>
+        <w:rPr>
+          <w:rFonts w:ascii="Calibri" w:hAnsi="Calibri" w:cs="Calibri"/>
+          <w:b/>
+          <w:bCs/>
+          <w:sz w:val="28"/>
+          <w:szCs w:val="28"/>
+        </w:rPr>
+        <w:t>:</w:t>
+      </w:r>
+      <w:r>
+        <w:rPr>
+          <w:rFonts w:ascii="Calibri" w:hAnsi="Calibri" w:cs="Calibri"/>
+          <w:sz w:val="28"/>
+          <w:szCs w:val="28"/>
+        </w:rPr>
+        <w:t xml:space="preserve"> Los datos son más diversos</w:t>
+      </w:r>
+      <w:r>
+        <w:rPr>
+          <w:rFonts w:ascii="Calibri" w:hAnsi="Calibri" w:cs="Calibri"/>
+          <w:sz w:val="28"/>
+          <w:szCs w:val="28"/>
+        </w:rPr>
+        <w:t>.</w:t>
       </w:r>
     </w:p>
     <w:p>
@@ -2121,10 +2534,38 @@
       <w:r>
         <w:rPr>
           <w:rFonts w:ascii="Calibri" w:hAnsi="Calibri" w:cs="Calibri"/>
-          <w:sz w:val="28"/>
-          <w:szCs w:val="28"/>
-        </w:rPr>
-        <w:t>Necesidad de escalabilidad.</w:t>
+          <w:b/>
+          <w:bCs/>
+          <w:sz w:val="28"/>
+          <w:szCs w:val="28"/>
+        </w:rPr>
+        <w:t>Necesidad de escalabilidad</w:t>
+      </w:r>
+      <w:r>
+        <w:rPr>
+          <w:rFonts w:ascii="Calibri" w:hAnsi="Calibri" w:cs="Calibri"/>
+          <w:b/>
+          <w:bCs/>
+          <w:sz w:val="28"/>
+          <w:szCs w:val="28"/>
+        </w:rPr>
+        <w:t>:</w:t>
+      </w:r>
+      <w:r>
+        <w:rPr>
+          <w:rFonts w:ascii="Calibri" w:hAnsi="Calibri" w:cs="Calibri"/>
+          <w:sz w:val="28"/>
+          <w:szCs w:val="28"/>
+        </w:rPr>
+        <w:t xml:space="preserve"> Requiere infraestructuras escalables tanto horizontal (añadir más maquinas) como verticalmente (mejorar los recursos de la máquina)</w:t>
+      </w:r>
+      <w:r>
+        <w:rPr>
+          <w:rFonts w:ascii="Calibri" w:hAnsi="Calibri" w:cs="Calibri"/>
+          <w:sz w:val="28"/>
+          <w:szCs w:val="28"/>
+        </w:rPr>
+        <w:t>.</w:t>
       </w:r>
     </w:p>
     <w:p>
@@ -2143,10 +2584,30 @@
       <w:r>
         <w:rPr>
           <w:rFonts w:ascii="Calibri" w:hAnsi="Calibri" w:cs="Calibri"/>
+          <w:b/>
+          <w:bCs/>
           <w:sz w:val="28"/>
           <w:szCs w:val="28"/>
         </w:rPr>
         <w:t>Importancia de la visualización</w:t>
+      </w:r>
+      <w:r>
+        <w:rPr>
+          <w:rFonts w:ascii="Calibri" w:hAnsi="Calibri" w:cs="Calibri"/>
+          <w:b/>
+          <w:bCs/>
+          <w:sz w:val="28"/>
+          <w:szCs w:val="28"/>
+        </w:rPr>
+        <w:t>:</w:t>
+      </w:r>
+      <w:r>
+        <w:rPr>
+          <w:rFonts w:ascii="Calibri" w:hAnsi="Calibri" w:cs="Calibri"/>
+          <w:sz w:val="28"/>
+          <w:szCs w:val="28"/>
+        </w:rPr>
+        <w:t xml:space="preserve"> Representar y entender los datos es abrumador sin técnicas de visualización.</w:t>
       </w:r>
     </w:p>
     <w:p>
@@ -2275,10 +2736,20 @@
       <w:r>
         <w:rPr>
           <w:rFonts w:ascii="Calibri" w:hAnsi="Calibri" w:cs="Calibri"/>
-          <w:sz w:val="28"/>
-          <w:szCs w:val="28"/>
-        </w:rPr>
-        <w:t>Características de los datos maestros:</w:t>
+          <w:b/>
+          <w:bCs/>
+          <w:sz w:val="28"/>
+          <w:szCs w:val="28"/>
+        </w:rPr>
+        <w:t>Características</w:t>
+      </w:r>
+      <w:r>
+        <w:rPr>
+          <w:rFonts w:ascii="Calibri" w:hAnsi="Calibri" w:cs="Calibri"/>
+          <w:sz w:val="28"/>
+          <w:szCs w:val="28"/>
+        </w:rPr>
+        <w:t xml:space="preserve"> de los datos maestros:</w:t>
       </w:r>
     </w:p>
     <w:p>
@@ -2395,6 +2866,24 @@
     </w:p>
     <w:p>
       <w:pPr>
+        <w:rPr>
+          <w:rFonts w:ascii="Calibri" w:hAnsi="Calibri" w:cs="Calibri"/>
+          <w:sz w:val="28"/>
+          <w:szCs w:val="28"/>
+        </w:rPr>
+      </w:pPr>
+    </w:p>
+    <w:p>
+      <w:pPr>
+        <w:rPr>
+          <w:rFonts w:ascii="Calibri" w:hAnsi="Calibri" w:cs="Calibri"/>
+          <w:sz w:val="28"/>
+          <w:szCs w:val="28"/>
+        </w:rPr>
+      </w:pPr>
+    </w:p>
+    <w:p>
+      <w:pPr>
         <w:ind w:left="708"/>
         <w:rPr>
           <w:rFonts w:ascii="Calibri" w:hAnsi="Calibri" w:cs="Calibri"/>
@@ -2405,10 +2894,21 @@
       <w:r>
         <w:rPr>
           <w:rFonts w:ascii="Calibri" w:hAnsi="Calibri" w:cs="Calibri"/>
-          <w:sz w:val="28"/>
-          <w:szCs w:val="28"/>
-        </w:rPr>
-        <w:t>Beneficios de los datos maestros:</w:t>
+          <w:b/>
+          <w:bCs/>
+          <w:sz w:val="28"/>
+          <w:szCs w:val="28"/>
+        </w:rPr>
+        <w:lastRenderedPageBreak/>
+        <w:t>Beneficios</w:t>
+      </w:r>
+      <w:r>
+        <w:rPr>
+          <w:rFonts w:ascii="Calibri" w:hAnsi="Calibri" w:cs="Calibri"/>
+          <w:sz w:val="28"/>
+          <w:szCs w:val="28"/>
+        </w:rPr>
+        <w:t xml:space="preserve"> de los datos maestros:</w:t>
       </w:r>
     </w:p>
     <w:p>
@@ -2649,15 +3149,7 @@
     </w:p>
     <w:p>
       <w:pPr>
-        <w:rPr>
-          <w:rFonts w:ascii="Calibri" w:hAnsi="Calibri" w:cs="Calibri"/>
-          <w:sz w:val="28"/>
-          <w:szCs w:val="28"/>
-        </w:rPr>
-      </w:pPr>
-    </w:p>
-    <w:p>
-      <w:pPr>
+        <w:pStyle w:val="Prrafodelista"/>
         <w:rPr>
           <w:rFonts w:ascii="Calibri" w:hAnsi="Calibri" w:cs="Calibri"/>
           <w:sz w:val="28"/>
@@ -2686,7 +3178,6 @@
           <w:sz w:val="28"/>
           <w:szCs w:val="28"/>
         </w:rPr>
-        <w:lastRenderedPageBreak/>
         <w:t>Datos externos:</w:t>
       </w:r>
       <w:r>
@@ -2871,169 +3362,13 @@
     <w:p>
       <w:pPr>
         <w:pStyle w:val="Prrafodelista"/>
-        <w:numPr>
-          <w:ilvl w:val="0"/>
-          <w:numId w:val="12"/>
-        </w:numPr>
-        <w:rPr>
-          <w:rFonts w:ascii="Calibri" w:hAnsi="Calibri" w:cs="Calibri"/>
-          <w:sz w:val="28"/>
-          <w:szCs w:val="28"/>
-        </w:rPr>
-      </w:pPr>
-      <w:r>
-        <w:rPr>
-          <w:rFonts w:ascii="Calibri" w:hAnsi="Calibri" w:cs="Calibri"/>
-          <w:b/>
-          <w:bCs/>
-          <w:sz w:val="28"/>
-          <w:szCs w:val="28"/>
-        </w:rPr>
-        <w:t>Datos analíticos:</w:t>
-      </w:r>
-      <w:r>
-        <w:rPr>
-          <w:rFonts w:ascii="Calibri" w:hAnsi="Calibri" w:cs="Calibri"/>
-          <w:sz w:val="28"/>
-          <w:szCs w:val="28"/>
-        </w:rPr>
-        <w:t xml:space="preserve"> Aquí ya se habla de información en lugar de datos. El dato analítico se genera a partir de los </w:t>
-      </w:r>
-      <w:r>
-        <w:rPr>
-          <w:rFonts w:ascii="Calibri" w:hAnsi="Calibri" w:cs="Calibri"/>
-          <w:b/>
-          <w:bCs/>
-          <w:sz w:val="28"/>
-          <w:szCs w:val="28"/>
-        </w:rPr>
-        <w:t>datos operacionales dentro del contexto de los datos maestros</w:t>
-      </w:r>
-      <w:r>
-        <w:rPr>
-          <w:rFonts w:ascii="Calibri" w:hAnsi="Calibri" w:cs="Calibri"/>
-          <w:sz w:val="28"/>
-          <w:szCs w:val="28"/>
-        </w:rPr>
-        <w:t xml:space="preserve">, denominados </w:t>
-      </w:r>
-      <w:r>
-        <w:rPr>
-          <w:rFonts w:ascii="Calibri" w:hAnsi="Calibri" w:cs="Calibri"/>
-          <w:b/>
-          <w:bCs/>
-          <w:sz w:val="28"/>
-          <w:szCs w:val="28"/>
-        </w:rPr>
-        <w:t>dimensiones</w:t>
-      </w:r>
-      <w:r>
-        <w:rPr>
-          <w:rFonts w:ascii="Calibri" w:hAnsi="Calibri" w:cs="Calibri"/>
-          <w:sz w:val="28"/>
-          <w:szCs w:val="28"/>
-        </w:rPr>
-        <w:t>,</w:t>
-      </w:r>
-      <w:r>
-        <w:rPr>
-          <w:rFonts w:ascii="Calibri" w:hAnsi="Calibri" w:cs="Calibri"/>
-          <w:sz w:val="28"/>
-          <w:szCs w:val="28"/>
-        </w:rPr>
-        <w:t xml:space="preserve"> </w:t>
-      </w:r>
-      <w:r>
-        <w:rPr>
-          <w:rFonts w:ascii="Calibri" w:hAnsi="Calibri" w:cs="Calibri"/>
-          <w:sz w:val="28"/>
-          <w:szCs w:val="28"/>
-        </w:rPr>
-        <w:t>a lo largo de una perspectiva temporal.</w:t>
-      </w:r>
-    </w:p>
-    <w:p>
-      <w:pPr>
-        <w:rPr>
-          <w:rFonts w:ascii="Calibri" w:hAnsi="Calibri" w:cs="Calibri"/>
-          <w:sz w:val="28"/>
-          <w:szCs w:val="28"/>
-        </w:rPr>
-      </w:pPr>
-    </w:p>
-    <w:p>
-      <w:pPr>
-        <w:rPr>
-          <w:rFonts w:ascii="Calibri" w:hAnsi="Calibri" w:cs="Calibri"/>
-          <w:b/>
-          <w:bCs/>
-          <w:sz w:val="32"/>
-          <w:szCs w:val="32"/>
-        </w:rPr>
-      </w:pPr>
-      <w:r>
-        <w:rPr>
-          <w:rFonts w:ascii="Calibri" w:hAnsi="Calibri" w:cs="Calibri"/>
-          <w:b/>
-          <w:bCs/>
-          <w:sz w:val="32"/>
-          <w:szCs w:val="32"/>
-        </w:rPr>
-        <w:t>Dato en cuanto a</w:t>
-      </w:r>
-      <w:r>
-        <w:rPr>
-          <w:rFonts w:ascii="Calibri" w:hAnsi="Calibri" w:cs="Calibri"/>
-          <w:b/>
-          <w:bCs/>
-          <w:sz w:val="32"/>
-          <w:szCs w:val="32"/>
-        </w:rPr>
-        <w:t xml:space="preserve"> la Latencia</w:t>
-      </w:r>
-    </w:p>
-    <w:p>
-      <w:pPr>
-        <w:rPr>
-          <w:rFonts w:ascii="Calibri" w:hAnsi="Calibri" w:cs="Calibri"/>
-          <w:sz w:val="28"/>
-          <w:szCs w:val="28"/>
-        </w:rPr>
-      </w:pPr>
-      <w:r>
-        <w:rPr>
-          <w:rFonts w:ascii="Calibri" w:hAnsi="Calibri" w:cs="Calibri"/>
-          <w:sz w:val="28"/>
-          <w:szCs w:val="28"/>
-        </w:rPr>
-        <w:t>S</w:t>
-      </w:r>
-      <w:r>
-        <w:rPr>
-          <w:rFonts w:ascii="Calibri" w:hAnsi="Calibri" w:cs="Calibri"/>
-          <w:sz w:val="28"/>
-          <w:szCs w:val="28"/>
-        </w:rPr>
-        <w:t xml:space="preserve">e refiere al tiempo que transcurre </w:t>
-      </w:r>
-      <w:r>
-        <w:rPr>
-          <w:rFonts w:ascii="Calibri" w:hAnsi="Calibri" w:cs="Calibri"/>
-          <w:b/>
-          <w:bCs/>
-          <w:sz w:val="28"/>
-          <w:szCs w:val="28"/>
-        </w:rPr>
-        <w:t>entre la solicitud de un dato y su disponibilidad para su uso</w:t>
-      </w:r>
-      <w:r>
-        <w:rPr>
-          <w:rFonts w:ascii="Calibri" w:hAnsi="Calibri" w:cs="Calibri"/>
-          <w:sz w:val="28"/>
-          <w:szCs w:val="28"/>
-        </w:rPr>
-        <w:t>. Es un factor crítico en muchas aplicaciones, especialmente en aquellas que requieren respuestas en tiempo real o procesamiento de alta frecuencia</w:t>
-      </w:r>
+        <w:ind w:left="1440"/>
+        <w:rPr>
+          <w:rFonts w:ascii="Calibri" w:hAnsi="Calibri" w:cs="Calibri"/>
+          <w:sz w:val="28"/>
+          <w:szCs w:val="28"/>
+        </w:rPr>
+      </w:pPr>
     </w:p>
     <w:p>
       <w:pPr>
@@ -3056,6 +3391,220 @@
           <w:sz w:val="28"/>
           <w:szCs w:val="28"/>
         </w:rPr>
+        <w:t>Datos analíticos:</w:t>
+      </w:r>
+      <w:r>
+        <w:rPr>
+          <w:rFonts w:ascii="Calibri" w:hAnsi="Calibri" w:cs="Calibri"/>
+          <w:sz w:val="28"/>
+          <w:szCs w:val="28"/>
+        </w:rPr>
+        <w:t xml:space="preserve"> El dato analítico se genera a partir de los </w:t>
+      </w:r>
+      <w:r>
+        <w:rPr>
+          <w:rFonts w:ascii="Calibri" w:hAnsi="Calibri" w:cs="Calibri"/>
+          <w:b/>
+          <w:bCs/>
+          <w:sz w:val="28"/>
+          <w:szCs w:val="28"/>
+        </w:rPr>
+        <w:t>datos operacionales dentro del contexto de los datos maestros</w:t>
+      </w:r>
+      <w:r>
+        <w:rPr>
+          <w:rFonts w:ascii="Calibri" w:hAnsi="Calibri" w:cs="Calibri"/>
+          <w:sz w:val="28"/>
+          <w:szCs w:val="28"/>
+        </w:rPr>
+        <w:t xml:space="preserve">, denominados </w:t>
+      </w:r>
+      <w:r>
+        <w:rPr>
+          <w:rFonts w:ascii="Calibri" w:hAnsi="Calibri" w:cs="Calibri"/>
+          <w:b/>
+          <w:bCs/>
+          <w:sz w:val="28"/>
+          <w:szCs w:val="28"/>
+        </w:rPr>
+        <w:t>dimensiones</w:t>
+      </w:r>
+      <w:r>
+        <w:rPr>
+          <w:rFonts w:ascii="Calibri" w:hAnsi="Calibri" w:cs="Calibri"/>
+          <w:sz w:val="28"/>
+          <w:szCs w:val="28"/>
+        </w:rPr>
+        <w:t>. S</w:t>
+      </w:r>
+      <w:r>
+        <w:rPr>
+          <w:rFonts w:ascii="Calibri" w:hAnsi="Calibri" w:cs="Calibri"/>
+          <w:sz w:val="28"/>
+          <w:szCs w:val="28"/>
+        </w:rPr>
+        <w:t>e utilizan para generar información procesada que puede apoyar decisiones estratégicas.</w:t>
+      </w:r>
+    </w:p>
+    <w:p>
+      <w:pPr>
+        <w:rPr>
+          <w:rFonts w:ascii="Calibri" w:hAnsi="Calibri" w:cs="Calibri"/>
+          <w:sz w:val="28"/>
+          <w:szCs w:val="28"/>
+        </w:rPr>
+      </w:pPr>
+    </w:p>
+    <w:p>
+      <w:pPr>
+        <w:rPr>
+          <w:rFonts w:ascii="Calibri" w:hAnsi="Calibri" w:cs="Calibri"/>
+          <w:sz w:val="28"/>
+          <w:szCs w:val="28"/>
+        </w:rPr>
+      </w:pPr>
+    </w:p>
+    <w:p>
+      <w:pPr>
+        <w:rPr>
+          <w:rFonts w:ascii="Calibri" w:hAnsi="Calibri" w:cs="Calibri"/>
+          <w:sz w:val="28"/>
+          <w:szCs w:val="28"/>
+        </w:rPr>
+      </w:pPr>
+    </w:p>
+    <w:p>
+      <w:pPr>
+        <w:rPr>
+          <w:rFonts w:ascii="Calibri" w:hAnsi="Calibri" w:cs="Calibri"/>
+          <w:sz w:val="28"/>
+          <w:szCs w:val="28"/>
+        </w:rPr>
+      </w:pPr>
+    </w:p>
+    <w:p>
+      <w:pPr>
+        <w:rPr>
+          <w:rFonts w:ascii="Calibri" w:hAnsi="Calibri" w:cs="Calibri"/>
+          <w:sz w:val="28"/>
+          <w:szCs w:val="28"/>
+        </w:rPr>
+      </w:pPr>
+    </w:p>
+    <w:p>
+      <w:pPr>
+        <w:rPr>
+          <w:rFonts w:ascii="Calibri" w:hAnsi="Calibri" w:cs="Calibri"/>
+          <w:sz w:val="28"/>
+          <w:szCs w:val="28"/>
+        </w:rPr>
+      </w:pPr>
+    </w:p>
+    <w:p>
+      <w:pPr>
+        <w:rPr>
+          <w:rFonts w:ascii="Calibri" w:hAnsi="Calibri" w:cs="Calibri"/>
+          <w:sz w:val="28"/>
+          <w:szCs w:val="28"/>
+        </w:rPr>
+      </w:pPr>
+    </w:p>
+    <w:p>
+      <w:pPr>
+        <w:rPr>
+          <w:rFonts w:ascii="Calibri" w:hAnsi="Calibri" w:cs="Calibri"/>
+          <w:b/>
+          <w:bCs/>
+          <w:sz w:val="32"/>
+          <w:szCs w:val="32"/>
+        </w:rPr>
+      </w:pPr>
+      <w:r>
+        <w:rPr>
+          <w:rFonts w:ascii="Calibri" w:hAnsi="Calibri" w:cs="Calibri"/>
+          <w:b/>
+          <w:bCs/>
+          <w:sz w:val="32"/>
+          <w:szCs w:val="32"/>
+        </w:rPr>
+        <w:lastRenderedPageBreak/>
+        <w:t>Dato en cuanto a</w:t>
+      </w:r>
+      <w:r>
+        <w:rPr>
+          <w:rFonts w:ascii="Calibri" w:hAnsi="Calibri" w:cs="Calibri"/>
+          <w:b/>
+          <w:bCs/>
+          <w:sz w:val="32"/>
+          <w:szCs w:val="32"/>
+        </w:rPr>
+        <w:t xml:space="preserve"> la Latencia</w:t>
+      </w:r>
+    </w:p>
+    <w:p>
+      <w:pPr>
+        <w:rPr>
+          <w:rFonts w:ascii="Calibri" w:hAnsi="Calibri" w:cs="Calibri"/>
+          <w:sz w:val="28"/>
+          <w:szCs w:val="28"/>
+        </w:rPr>
+      </w:pPr>
+      <w:r>
+        <w:rPr>
+          <w:rFonts w:ascii="Calibri" w:hAnsi="Calibri" w:cs="Calibri"/>
+          <w:sz w:val="28"/>
+          <w:szCs w:val="28"/>
+        </w:rPr>
+        <w:t>S</w:t>
+      </w:r>
+      <w:r>
+        <w:rPr>
+          <w:rFonts w:ascii="Calibri" w:hAnsi="Calibri" w:cs="Calibri"/>
+          <w:sz w:val="28"/>
+          <w:szCs w:val="28"/>
+        </w:rPr>
+        <w:t xml:space="preserve">e refiere al tiempo que transcurre </w:t>
+      </w:r>
+      <w:r>
+        <w:rPr>
+          <w:rFonts w:ascii="Calibri" w:hAnsi="Calibri" w:cs="Calibri"/>
+          <w:b/>
+          <w:bCs/>
+          <w:sz w:val="28"/>
+          <w:szCs w:val="28"/>
+        </w:rPr>
+        <w:t>entre la solicitud de un dato y su disponibilidad para su uso</w:t>
+      </w:r>
+      <w:r>
+        <w:rPr>
+          <w:rFonts w:ascii="Calibri" w:hAnsi="Calibri" w:cs="Calibri"/>
+          <w:sz w:val="28"/>
+          <w:szCs w:val="28"/>
+        </w:rPr>
+        <w:t>. Es un factor crítico en muchas aplicaciones, especialmente en aquellas que requieren respuestas en tiempo real o procesamiento de alta frecuencia</w:t>
+      </w:r>
+    </w:p>
+    <w:p>
+      <w:pPr>
+        <w:pStyle w:val="Prrafodelista"/>
+        <w:numPr>
+          <w:ilvl w:val="0"/>
+          <w:numId w:val="12"/>
+        </w:numPr>
+        <w:rPr>
+          <w:rFonts w:ascii="Calibri" w:hAnsi="Calibri" w:cs="Calibri"/>
+          <w:sz w:val="28"/>
+          <w:szCs w:val="28"/>
+        </w:rPr>
+      </w:pPr>
+      <w:r>
+        <w:rPr>
+          <w:rFonts w:ascii="Calibri" w:hAnsi="Calibri" w:cs="Calibri"/>
+          <w:b/>
+          <w:bCs/>
+          <w:sz w:val="28"/>
+          <w:szCs w:val="28"/>
+        </w:rPr>
         <w:t>Datos en tiempo real:</w:t>
       </w:r>
       <w:r>
@@ -3349,15 +3898,8 @@
     </w:p>
     <w:p>
       <w:pPr>
-        <w:rPr>
-          <w:rFonts w:ascii="Calibri" w:hAnsi="Calibri" w:cs="Calibri"/>
-          <w:sz w:val="28"/>
-          <w:szCs w:val="28"/>
-        </w:rPr>
-      </w:pPr>
-    </w:p>
-    <w:p>
-      <w:pPr>
+        <w:pStyle w:val="Prrafodelista"/>
+        <w:ind w:left="1440"/>
         <w:rPr>
           <w:rFonts w:ascii="Calibri" w:hAnsi="Calibri" w:cs="Calibri"/>
           <w:sz w:val="28"/>
@@ -3386,7 +3928,6 @@
           <w:sz w:val="28"/>
           <w:szCs w:val="28"/>
         </w:rPr>
-        <w:lastRenderedPageBreak/>
         <w:t>Datos en lotes:</w:t>
       </w:r>
       <w:r>
@@ -3578,6 +4119,16 @@
     </w:p>
     <w:p>
       <w:pPr>
+        <w:ind w:left="708"/>
+        <w:rPr>
+          <w:rFonts w:ascii="Calibri" w:hAnsi="Calibri" w:cs="Calibri"/>
+          <w:sz w:val="28"/>
+          <w:szCs w:val="28"/>
+        </w:rPr>
+      </w:pPr>
+    </w:p>
+    <w:p>
+      <w:pPr>
         <w:rPr>
           <w:rFonts w:ascii="Calibri" w:hAnsi="Calibri" w:cs="Calibri"/>
           <w:b/>
@@ -3594,6 +4145,7 @@
           <w:sz w:val="32"/>
           <w:szCs w:val="32"/>
         </w:rPr>
+        <w:lastRenderedPageBreak/>
         <w:t>Dato en cuanto a</w:t>
       </w:r>
       <w:r>
@@ -3717,7 +4269,25 @@
           <w:sz w:val="28"/>
           <w:szCs w:val="28"/>
         </w:rPr>
-        <w:t>Varían de un país a otro en función de las regulaciones que se apliquen:</w:t>
+        <w:t xml:space="preserve">Varían de un país a otro en función de las </w:t>
+      </w:r>
+      <w:r>
+        <w:rPr>
+          <w:rFonts w:ascii="Calibri" w:hAnsi="Calibri" w:cs="Calibri"/>
+          <w:b/>
+          <w:bCs/>
+          <w:sz w:val="28"/>
+          <w:szCs w:val="28"/>
+        </w:rPr>
+        <w:t>regulaciones</w:t>
+      </w:r>
+      <w:r>
+        <w:rPr>
+          <w:rFonts w:ascii="Calibri" w:hAnsi="Calibri" w:cs="Calibri"/>
+          <w:sz w:val="28"/>
+          <w:szCs w:val="28"/>
+        </w:rPr>
+        <w:t xml:space="preserve"> que se apliquen:</w:t>
       </w:r>
     </w:p>
     <w:p>
@@ -3838,7 +4408,25 @@
           <w:sz w:val="28"/>
           <w:szCs w:val="28"/>
         </w:rPr>
-        <w:t>tres clases de datos en términos del riesgo que supone su manipulación indebida:</w:t>
+        <w:t xml:space="preserve">tres </w:t>
+      </w:r>
+      <w:r>
+        <w:rPr>
+          <w:rFonts w:ascii="Calibri" w:hAnsi="Calibri" w:cs="Calibri"/>
+          <w:b/>
+          <w:bCs/>
+          <w:sz w:val="28"/>
+          <w:szCs w:val="28"/>
+        </w:rPr>
+        <w:t>clases de datos</w:t>
+      </w:r>
+      <w:r>
+        <w:rPr>
+          <w:rFonts w:ascii="Calibri" w:hAnsi="Calibri" w:cs="Calibri"/>
+          <w:sz w:val="28"/>
+          <w:szCs w:val="28"/>
+        </w:rPr>
+        <w:t xml:space="preserve"> en términos del riesgo que supone su manipulación indebida:</w:t>
       </w:r>
     </w:p>
     <w:p>
@@ -3915,6 +4503,16 @@
           <w:szCs w:val="28"/>
         </w:rPr>
       </w:pPr>
+    </w:p>
+    <w:p>
+      <w:pPr>
+        <w:jc w:val="center"/>
+        <w:rPr>
+          <w:rFonts w:ascii="Calibri" w:hAnsi="Calibri" w:cs="Calibri"/>
+          <w:sz w:val="28"/>
+          <w:szCs w:val="28"/>
+        </w:rPr>
+      </w:pPr>
       <w:r>
         <w:rPr>
           <w:rFonts w:ascii="Calibri" w:hAnsi="Calibri" w:cs="Calibri"/>
@@ -3922,10 +4520,9 @@
           <w:sz w:val="28"/>
           <w:szCs w:val="28"/>
         </w:rPr>
-        <w:lastRenderedPageBreak/>
         <w:drawing>
-          <wp:inline distT="0" distB="0" distL="0" distR="0" wp14:anchorId="06FEC507" wp14:editId="187BE9D4">
-            <wp:extent cx="5400040" cy="2102485"/>
+          <wp:inline distT="0" distB="0" distL="0" distR="0" wp14:anchorId="06FEC507" wp14:editId="23BE596D">
+            <wp:extent cx="5189647" cy="2020570"/>
             <wp:effectExtent l="0" t="0" r="0" b="0"/>
             <wp:docPr id="1620127728" name="Imagen 1" descr="Tabla&#10;&#10;Descripción generada automáticamente con confianza baja"/>
             <wp:cNvGraphicFramePr>
@@ -3947,7 +4544,7 @@
                   <pic:spPr>
                     <a:xfrm>
                       <a:off x="0" y="0"/>
-                      <a:ext cx="5400040" cy="2102485"/>
+                      <a:ext cx="5205268" cy="2026652"/>
                     </a:xfrm>
                     <a:prstGeom prst="rect">
                       <a:avLst/>
@@ -3973,6 +4570,24 @@
       <w:pPr>
         <w:rPr>
           <w:rFonts w:ascii="Calibri" w:hAnsi="Calibri" w:cs="Calibri"/>
+          <w:sz w:val="28"/>
+          <w:szCs w:val="28"/>
+        </w:rPr>
+      </w:pPr>
+    </w:p>
+    <w:p>
+      <w:pPr>
+        <w:rPr>
+          <w:rFonts w:ascii="Calibri" w:hAnsi="Calibri" w:cs="Calibri"/>
+          <w:sz w:val="28"/>
+          <w:szCs w:val="28"/>
+        </w:rPr>
+      </w:pPr>
+    </w:p>
+    <w:p>
+      <w:pPr>
+        <w:rPr>
+          <w:rFonts w:ascii="Calibri" w:hAnsi="Calibri" w:cs="Calibri"/>
           <w:b/>
           <w:bCs/>
           <w:sz w:val="36"/>
@@ -3989,6 +4604,7 @@
           <w:szCs w:val="36"/>
           <w:u w:val="single"/>
         </w:rPr>
+        <w:lastRenderedPageBreak/>
         <w:t>3. Roles</w:t>
       </w:r>
     </w:p>
@@ -4069,7 +4685,25 @@
           <w:sz w:val="28"/>
           <w:szCs w:val="28"/>
         </w:rPr>
-        <w:t>s responsable de maximizar el valor estratégico de los datos en una organización.</w:t>
+        <w:t xml:space="preserve">s responsable de </w:t>
+      </w:r>
+      <w:r>
+        <w:rPr>
+          <w:rFonts w:ascii="Calibri" w:hAnsi="Calibri" w:cs="Calibri"/>
+          <w:b/>
+          <w:bCs/>
+          <w:sz w:val="28"/>
+          <w:szCs w:val="28"/>
+        </w:rPr>
+        <w:t>maximizar el valor estratégico de los datos</w:t>
+      </w:r>
+      <w:r>
+        <w:rPr>
+          <w:rFonts w:ascii="Calibri" w:hAnsi="Calibri" w:cs="Calibri"/>
+          <w:sz w:val="28"/>
+          <w:szCs w:val="28"/>
+        </w:rPr>
+        <w:t xml:space="preserve"> en una organización.</w:t>
       </w:r>
       <w:r>
         <w:rPr>
@@ -4085,7 +4719,25 @@
           <w:sz w:val="28"/>
           <w:szCs w:val="28"/>
         </w:rPr>
-        <w:t>A través de la gobernanza y explotación eficiente de los datos, el CDO impulsa la toma de decisiones basada en datos.</w:t>
+        <w:t xml:space="preserve">A través de la gobernanza y explotación eficiente de los datos, el CDO </w:t>
+      </w:r>
+      <w:r>
+        <w:rPr>
+          <w:rFonts w:ascii="Calibri" w:hAnsi="Calibri" w:cs="Calibri"/>
+          <w:b/>
+          <w:bCs/>
+          <w:sz w:val="28"/>
+          <w:szCs w:val="28"/>
+        </w:rPr>
+        <w:t>impulsa la toma de decisiones basada en datos</w:t>
+      </w:r>
+      <w:r>
+        <w:rPr>
+          <w:rFonts w:ascii="Calibri" w:hAnsi="Calibri" w:cs="Calibri"/>
+          <w:sz w:val="28"/>
+          <w:szCs w:val="28"/>
+        </w:rPr>
+        <w:t>.</w:t>
       </w:r>
     </w:p>
     <w:p>
@@ -4347,7 +4999,15 @@
           <w:sz w:val="28"/>
           <w:szCs w:val="28"/>
         </w:rPr>
-        <w:t>. Tiene una visión estratégica de los datos dentro de su dominio.</w:t>
+        <w:t>. Tiene una visión estratégica de los datos dentro de su dominio</w:t>
+      </w:r>
+      <w:r>
+        <w:rPr>
+          <w:rFonts w:ascii="Calibri" w:hAnsi="Calibri" w:cs="Calibri"/>
+          <w:sz w:val="28"/>
+          <w:szCs w:val="28"/>
+        </w:rPr>
+        <w:t>.</w:t>
       </w:r>
     </w:p>
     <w:p>
@@ -4425,6 +5085,95 @@
         </w:rPr>
         <w:t xml:space="preserve"> y el equipo de gobernanza.</w:t>
       </w:r>
+      <w:r>
+        <w:rPr>
+          <w:rFonts w:ascii="Calibri" w:hAnsi="Calibri" w:cs="Calibri"/>
+          <w:sz w:val="28"/>
+          <w:szCs w:val="28"/>
+        </w:rPr>
+        <w:t xml:space="preserve"> (Q</w:t>
+      </w:r>
+      <w:r>
+        <w:rPr>
+          <w:rFonts w:ascii="Calibri" w:hAnsi="Calibri" w:cs="Calibri"/>
+          <w:sz w:val="28"/>
+          <w:szCs w:val="28"/>
+        </w:rPr>
+        <w:t>ue las bases de datos</w:t>
+      </w:r>
+      <w:r>
+        <w:rPr>
+          <w:rFonts w:ascii="Calibri" w:hAnsi="Calibri" w:cs="Calibri"/>
+          <w:sz w:val="28"/>
+          <w:szCs w:val="28"/>
+        </w:rPr>
+        <w:t xml:space="preserve"> </w:t>
+      </w:r>
+      <w:r>
+        <w:rPr>
+          <w:rFonts w:ascii="Calibri" w:hAnsi="Calibri" w:cs="Calibri"/>
+          <w:sz w:val="28"/>
+          <w:szCs w:val="28"/>
+        </w:rPr>
+        <w:t>no tengan</w:t>
+      </w:r>
+      <w:r>
+        <w:rPr>
+          <w:rFonts w:ascii="Calibri" w:hAnsi="Calibri" w:cs="Calibri"/>
+          <w:sz w:val="28"/>
+          <w:szCs w:val="28"/>
+        </w:rPr>
+        <w:t xml:space="preserve"> </w:t>
+      </w:r>
+      <w:r>
+        <w:rPr>
+          <w:rFonts w:ascii="Calibri" w:hAnsi="Calibri" w:cs="Calibri"/>
+          <w:sz w:val="28"/>
+          <w:szCs w:val="28"/>
+        </w:rPr>
+        <w:t xml:space="preserve">direcciones duplicadas o </w:t>
+      </w:r>
+      <w:r>
+        <w:rPr>
+          <w:rFonts w:ascii="Calibri" w:hAnsi="Calibri" w:cs="Calibri"/>
+          <w:sz w:val="28"/>
+          <w:szCs w:val="28"/>
+        </w:rPr>
+        <w:t>datos</w:t>
+      </w:r>
+      <w:r>
+        <w:rPr>
+          <w:rFonts w:ascii="Calibri" w:hAnsi="Calibri" w:cs="Calibri"/>
+          <w:sz w:val="28"/>
+          <w:szCs w:val="28"/>
+        </w:rPr>
+        <w:t xml:space="preserve"> inválidos</w:t>
+      </w:r>
+      <w:r>
+        <w:rPr>
+          <w:rFonts w:ascii="Calibri" w:hAnsi="Calibri" w:cs="Calibri"/>
+          <w:sz w:val="28"/>
+          <w:szCs w:val="28"/>
+        </w:rPr>
+        <w:t>)</w:t>
+      </w:r>
+      <w:r>
+        <w:rPr>
+          <w:rFonts w:ascii="Calibri" w:hAnsi="Calibri" w:cs="Calibri"/>
+          <w:sz w:val="28"/>
+          <w:szCs w:val="28"/>
+        </w:rPr>
+        <w:t>.</w:t>
+      </w:r>
+    </w:p>
+    <w:p>
+      <w:pPr>
+        <w:rPr>
+          <w:rFonts w:ascii="Calibri" w:hAnsi="Calibri" w:cs="Calibri"/>
+          <w:sz w:val="28"/>
+          <w:szCs w:val="28"/>
+        </w:rPr>
+      </w:pPr>
     </w:p>
     <w:p>
       <w:pPr>
@@ -4444,7 +5193,6 @@
           <w:sz w:val="32"/>
           <w:szCs w:val="32"/>
         </w:rPr>
-        <w:lastRenderedPageBreak/>
         <w:t>Arquitectura de datos</w:t>
       </w:r>
     </w:p>
@@ -4538,30 +5286,19 @@
         <w:pStyle w:val="Prrafodelista"/>
         <w:rPr>
           <w:rFonts w:ascii="Calibri" w:hAnsi="Calibri" w:cs="Calibri"/>
-          <w:b/>
-          <w:bCs/>
-          <w:sz w:val="28"/>
-          <w:szCs w:val="28"/>
-        </w:rPr>
-      </w:pPr>
-    </w:p>
-    <w:p>
-      <w:pPr>
-        <w:pStyle w:val="Prrafodelista"/>
-        <w:rPr>
-          <w:rFonts w:ascii="Calibri" w:hAnsi="Calibri" w:cs="Calibri"/>
-          <w:sz w:val="28"/>
-          <w:szCs w:val="28"/>
-        </w:rPr>
-      </w:pPr>
-      <w:r>
-        <w:rPr>
-          <w:rFonts w:ascii="Calibri" w:hAnsi="Calibri" w:cs="Calibri"/>
-          <w:b/>
-          <w:bCs/>
-          <w:sz w:val="28"/>
-          <w:szCs w:val="28"/>
-        </w:rPr>
+          <w:sz w:val="28"/>
+          <w:szCs w:val="28"/>
+        </w:rPr>
+      </w:pPr>
+      <w:r>
+        <w:rPr>
+          <w:rFonts w:ascii="Calibri" w:hAnsi="Calibri" w:cs="Calibri"/>
+          <w:b/>
+          <w:bCs/>
+          <w:sz w:val="28"/>
+          <w:szCs w:val="28"/>
+        </w:rPr>
+        <w:lastRenderedPageBreak/>
         <w:t>Responsabilidades:</w:t>
       </w:r>
       <w:r>
@@ -4596,16 +5333,6 @@
           <w:szCs w:val="28"/>
         </w:rPr>
       </w:pPr>
-      <w:r>
-        <w:rPr>
-          <w:rFonts w:ascii="Calibri" w:hAnsi="Calibri" w:cs="Calibri"/>
-          <w:b/>
-          <w:bCs/>
-          <w:sz w:val="28"/>
-          <w:szCs w:val="28"/>
-        </w:rPr>
-        <w:t xml:space="preserve">Cloud </w:t>
-      </w:r>
       <w:proofErr w:type="spellStart"/>
       <w:r>
         <w:rPr>
@@ -4615,34 +5342,74 @@
           <w:sz w:val="28"/>
           <w:szCs w:val="28"/>
         </w:rPr>
+        <w:t>Solutions</w:t>
+      </w:r>
+      <w:proofErr w:type="spellEnd"/>
+      <w:r>
+        <w:rPr>
+          <w:rFonts w:ascii="Calibri" w:hAnsi="Calibri" w:cs="Calibri"/>
+          <w:b/>
+          <w:bCs/>
+          <w:sz w:val="28"/>
+          <w:szCs w:val="28"/>
+        </w:rPr>
+        <w:t xml:space="preserve"> </w:t>
+      </w:r>
+      <w:proofErr w:type="spellStart"/>
+      <w:r>
+        <w:rPr>
+          <w:rFonts w:ascii="Calibri" w:hAnsi="Calibri" w:cs="Calibri"/>
+          <w:b/>
+          <w:bCs/>
+          <w:sz w:val="28"/>
+          <w:szCs w:val="28"/>
+        </w:rPr>
+        <w:t>Arquitect</w:t>
+      </w:r>
+      <w:proofErr w:type="spellEnd"/>
+      <w:r>
+        <w:rPr>
+          <w:rFonts w:ascii="Calibri" w:hAnsi="Calibri" w:cs="Calibri"/>
+          <w:b/>
+          <w:bCs/>
+          <w:sz w:val="28"/>
+          <w:szCs w:val="28"/>
+        </w:rPr>
+        <w:t>:</w:t>
+      </w:r>
+      <w:r>
+        <w:rPr>
+          <w:rFonts w:ascii="Calibri" w:hAnsi="Calibri" w:cs="Calibri"/>
+          <w:sz w:val="28"/>
+          <w:szCs w:val="28"/>
+        </w:rPr>
+        <w:t xml:space="preserve"> </w:t>
+      </w:r>
+      <w:r>
+        <w:rPr>
+          <w:rFonts w:ascii="Calibri" w:hAnsi="Calibri" w:cs="Calibri"/>
+          <w:sz w:val="28"/>
+          <w:szCs w:val="28"/>
+        </w:rPr>
+        <w:t xml:space="preserve">diseña soluciones técnicas que cumplan con los requisitos de negocio. Colabora con el Data </w:t>
+      </w:r>
+      <w:proofErr w:type="spellStart"/>
+      <w:r>
+        <w:rPr>
+          <w:rFonts w:ascii="Calibri" w:hAnsi="Calibri" w:cs="Calibri"/>
+          <w:sz w:val="28"/>
+          <w:szCs w:val="28"/>
+        </w:rPr>
         <w:t>Architect</w:t>
       </w:r>
       <w:proofErr w:type="spellEnd"/>
       <w:r>
         <w:rPr>
           <w:rFonts w:ascii="Calibri" w:hAnsi="Calibri" w:cs="Calibri"/>
-          <w:b/>
-          <w:bCs/>
-          <w:sz w:val="28"/>
-          <w:szCs w:val="28"/>
-        </w:rPr>
-        <w:t>:</w:t>
-      </w:r>
-      <w:r>
-        <w:rPr>
-          <w:rFonts w:ascii="Calibri" w:hAnsi="Calibri" w:cs="Calibri"/>
-          <w:sz w:val="28"/>
-          <w:szCs w:val="28"/>
-        </w:rPr>
-        <w:t xml:space="preserve"> </w:t>
-      </w:r>
-      <w:r>
-        <w:rPr>
-          <w:rFonts w:ascii="Calibri" w:hAnsi="Calibri" w:cs="Calibri"/>
-          <w:sz w:val="28"/>
-          <w:szCs w:val="28"/>
-        </w:rPr>
-        <w:t>Diseña y gestiona la arquitectura de datos en entornos en la nube. Selecciona las plataformas de nube (AWS, Azure, GCP) y define cómo los datos serán almacenados, protegidos y procesados en estos entornos.</w:t>
+          <w:sz w:val="28"/>
+          <w:szCs w:val="28"/>
+        </w:rPr>
+        <w:t xml:space="preserve"> para asegurarse de que la infraestructura de datos soporte las aplicaciones empresariales</w:t>
       </w:r>
     </w:p>
     <w:p>
@@ -4650,8 +5417,6 @@
         <w:pStyle w:val="Prrafodelista"/>
         <w:rPr>
           <w:rFonts w:ascii="Calibri" w:hAnsi="Calibri" w:cs="Calibri"/>
-          <w:b/>
-          <w:bCs/>
           <w:sz w:val="28"/>
           <w:szCs w:val="28"/>
         </w:rPr>
@@ -4674,129 +5439,26 @@
           <w:sz w:val="28"/>
           <w:szCs w:val="28"/>
         </w:rPr>
-        <w:t>Responsabilidades:</w:t>
-      </w:r>
-      <w:r>
-        <w:rPr>
-          <w:rFonts w:ascii="Calibri" w:hAnsi="Calibri" w:cs="Calibri"/>
-          <w:sz w:val="28"/>
-          <w:szCs w:val="28"/>
-        </w:rPr>
-        <w:t xml:space="preserve"> Configurar infraestructuras en la nube, garantizar la escalabilidad y la seguridad de los datos</w:t>
-      </w:r>
-    </w:p>
-    <w:p>
-      <w:pPr>
-        <w:rPr>
-          <w:rFonts w:ascii="Calibri" w:hAnsi="Calibri" w:cs="Calibri"/>
-          <w:sz w:val="28"/>
-          <w:szCs w:val="28"/>
-        </w:rPr>
-      </w:pPr>
-    </w:p>
-    <w:p>
-      <w:pPr>
-        <w:rPr>
-          <w:rFonts w:ascii="Calibri" w:hAnsi="Calibri" w:cs="Calibri"/>
-          <w:b/>
-          <w:bCs/>
-          <w:sz w:val="32"/>
-          <w:szCs w:val="32"/>
-        </w:rPr>
-      </w:pPr>
-      <w:r>
-        <w:rPr>
-          <w:rFonts w:ascii="Calibri" w:hAnsi="Calibri" w:cs="Calibri"/>
-          <w:b/>
-          <w:bCs/>
-          <w:sz w:val="32"/>
-          <w:szCs w:val="32"/>
-        </w:rPr>
-        <w:t xml:space="preserve">Data </w:t>
-      </w:r>
-      <w:proofErr w:type="spellStart"/>
-      <w:r>
-        <w:rPr>
-          <w:rFonts w:ascii="Calibri" w:hAnsi="Calibri" w:cs="Calibri"/>
-          <w:b/>
-          <w:bCs/>
-          <w:sz w:val="32"/>
-          <w:szCs w:val="32"/>
-        </w:rPr>
-        <w:t>Engineer</w:t>
-      </w:r>
-      <w:proofErr w:type="spellEnd"/>
-    </w:p>
-    <w:p>
-      <w:pPr>
-        <w:rPr>
-          <w:rFonts w:ascii="Calibri" w:hAnsi="Calibri" w:cs="Calibri"/>
-          <w:sz w:val="28"/>
-          <w:szCs w:val="28"/>
-        </w:rPr>
-      </w:pPr>
-      <w:r>
-        <w:rPr>
-          <w:rFonts w:ascii="Calibri" w:hAnsi="Calibri" w:cs="Calibri"/>
-          <w:sz w:val="28"/>
-          <w:szCs w:val="28"/>
-        </w:rPr>
-        <w:t xml:space="preserve">El Ingeniero de Datos (Data </w:t>
-      </w:r>
-      <w:proofErr w:type="spellStart"/>
-      <w:r>
-        <w:rPr>
-          <w:rFonts w:ascii="Calibri" w:hAnsi="Calibri" w:cs="Calibri"/>
-          <w:sz w:val="28"/>
-          <w:szCs w:val="28"/>
-        </w:rPr>
-        <w:t>Engineer</w:t>
-      </w:r>
-      <w:proofErr w:type="spellEnd"/>
-      <w:r>
-        <w:rPr>
-          <w:rFonts w:ascii="Calibri" w:hAnsi="Calibri" w:cs="Calibri"/>
-          <w:sz w:val="28"/>
-          <w:szCs w:val="28"/>
-        </w:rPr>
-        <w:t xml:space="preserve">) es responsable de </w:t>
-      </w:r>
-      <w:r>
-        <w:rPr>
-          <w:rFonts w:ascii="Calibri" w:hAnsi="Calibri" w:cs="Calibri"/>
-          <w:b/>
-          <w:bCs/>
-          <w:sz w:val="28"/>
-          <w:szCs w:val="28"/>
-        </w:rPr>
-        <w:t>construir y mantener la infraestructura que permite el flujo, almacenamiento y procesamiento eficiente de datos dentro de una organización</w:t>
-      </w:r>
-      <w:r>
-        <w:rPr>
-          <w:rFonts w:ascii="Calibri" w:hAnsi="Calibri" w:cs="Calibri"/>
-          <w:sz w:val="28"/>
-          <w:szCs w:val="28"/>
-        </w:rPr>
-        <w:t xml:space="preserve">. Su trabajo principal es crear </w:t>
-      </w:r>
-      <w:r>
-        <w:rPr>
-          <w:rFonts w:ascii="Calibri" w:hAnsi="Calibri" w:cs="Calibri"/>
-          <w:b/>
-          <w:bCs/>
-          <w:sz w:val="28"/>
-          <w:szCs w:val="28"/>
-        </w:rPr>
-        <w:t>pipelines de datos</w:t>
-      </w:r>
-      <w:r>
-        <w:rPr>
-          <w:rFonts w:ascii="Calibri" w:hAnsi="Calibri" w:cs="Calibri"/>
-          <w:sz w:val="28"/>
-          <w:szCs w:val="28"/>
-        </w:rPr>
-        <w:t>. Sus responsabilidades son:</w:t>
-      </w:r>
+        <w:t>Responsabilidades</w:t>
+      </w:r>
+      <w:r>
+        <w:rPr>
+          <w:rFonts w:ascii="Calibri" w:hAnsi="Calibri" w:cs="Calibri"/>
+          <w:sz w:val="28"/>
+          <w:szCs w:val="28"/>
+        </w:rPr>
+        <w:t>: Integrar tecnologías y herramientas adecuadas para cumplir con las demandas de las aplicaciones de negocio.</w:t>
+      </w:r>
+    </w:p>
+    <w:p>
+      <w:pPr>
+        <w:pStyle w:val="Prrafodelista"/>
+        <w:rPr>
+          <w:rFonts w:ascii="Calibri" w:hAnsi="Calibri" w:cs="Calibri"/>
+          <w:sz w:val="28"/>
+          <w:szCs w:val="28"/>
+        </w:rPr>
+      </w:pPr>
     </w:p>
     <w:p>
       <w:pPr>
@@ -4819,33 +5481,198 @@
           <w:sz w:val="28"/>
           <w:szCs w:val="28"/>
         </w:rPr>
-        <w:t>Diseño y creación de pipelines de datos:</w:t>
-      </w:r>
-      <w:r>
-        <w:rPr>
-          <w:rFonts w:ascii="Calibri" w:hAnsi="Calibri" w:cs="Calibri"/>
-          <w:sz w:val="28"/>
-          <w:szCs w:val="28"/>
-        </w:rPr>
-        <w:t xml:space="preserve"> Implementa flujos de trabajo que capturan, procesan y transforman datos desde diversas fuentes hacia un destino, como un Data </w:t>
+        <w:t xml:space="preserve">Cloud </w:t>
       </w:r>
       <w:proofErr w:type="spellStart"/>
       <w:r>
         <w:rPr>
           <w:rFonts w:ascii="Calibri" w:hAnsi="Calibri" w:cs="Calibri"/>
-          <w:sz w:val="28"/>
-          <w:szCs w:val="28"/>
-        </w:rPr>
-        <w:t>Warehouse</w:t>
+          <w:b/>
+          <w:bCs/>
+          <w:sz w:val="28"/>
+          <w:szCs w:val="28"/>
+        </w:rPr>
+        <w:t>Architect</w:t>
       </w:r>
       <w:proofErr w:type="spellEnd"/>
       <w:r>
         <w:rPr>
           <w:rFonts w:ascii="Calibri" w:hAnsi="Calibri" w:cs="Calibri"/>
-          <w:sz w:val="28"/>
-          <w:szCs w:val="28"/>
-        </w:rPr>
-        <w:t xml:space="preserve"> o Data Lake.</w:t>
+          <w:b/>
+          <w:bCs/>
+          <w:sz w:val="28"/>
+          <w:szCs w:val="28"/>
+        </w:rPr>
+        <w:t>:</w:t>
+      </w:r>
+      <w:r>
+        <w:rPr>
+          <w:rFonts w:ascii="Calibri" w:hAnsi="Calibri" w:cs="Calibri"/>
+          <w:sz w:val="28"/>
+          <w:szCs w:val="28"/>
+        </w:rPr>
+        <w:t xml:space="preserve"> </w:t>
+      </w:r>
+      <w:r>
+        <w:rPr>
+          <w:rFonts w:ascii="Calibri" w:hAnsi="Calibri" w:cs="Calibri"/>
+          <w:sz w:val="28"/>
+          <w:szCs w:val="28"/>
+        </w:rPr>
+        <w:t>Diseña y gestiona la arquitectura de datos en entornos en la nube. Selecciona las plataformas de nube (AWS, Azure, GCP) y define cómo los datos serán almacenados, protegidos y procesados en estos entornos.</w:t>
+      </w:r>
+    </w:p>
+    <w:p>
+      <w:pPr>
+        <w:pStyle w:val="Prrafodelista"/>
+        <w:rPr>
+          <w:rFonts w:ascii="Calibri" w:hAnsi="Calibri" w:cs="Calibri"/>
+          <w:b/>
+          <w:bCs/>
+          <w:sz w:val="28"/>
+          <w:szCs w:val="28"/>
+        </w:rPr>
+      </w:pPr>
+    </w:p>
+    <w:p>
+      <w:pPr>
+        <w:pStyle w:val="Prrafodelista"/>
+        <w:rPr>
+          <w:rFonts w:ascii="Calibri" w:hAnsi="Calibri" w:cs="Calibri"/>
+          <w:sz w:val="28"/>
+          <w:szCs w:val="28"/>
+        </w:rPr>
+      </w:pPr>
+      <w:r>
+        <w:rPr>
+          <w:rFonts w:ascii="Calibri" w:hAnsi="Calibri" w:cs="Calibri"/>
+          <w:b/>
+          <w:bCs/>
+          <w:sz w:val="28"/>
+          <w:szCs w:val="28"/>
+        </w:rPr>
+        <w:t>Responsabilidades:</w:t>
+      </w:r>
+      <w:r>
+        <w:rPr>
+          <w:rFonts w:ascii="Calibri" w:hAnsi="Calibri" w:cs="Calibri"/>
+          <w:sz w:val="28"/>
+          <w:szCs w:val="28"/>
+        </w:rPr>
+        <w:t xml:space="preserve"> Configurar infraestructuras en la nube, garantizar la escalabilidad y la seguridad de los datos</w:t>
+      </w:r>
+    </w:p>
+    <w:p>
+      <w:pPr>
+        <w:rPr>
+          <w:rFonts w:ascii="Calibri" w:hAnsi="Calibri" w:cs="Calibri"/>
+          <w:sz w:val="28"/>
+          <w:szCs w:val="28"/>
+        </w:rPr>
+      </w:pPr>
+    </w:p>
+    <w:p>
+      <w:pPr>
+        <w:rPr>
+          <w:rFonts w:ascii="Calibri" w:hAnsi="Calibri" w:cs="Calibri"/>
+          <w:b/>
+          <w:bCs/>
+          <w:sz w:val="32"/>
+          <w:szCs w:val="32"/>
+        </w:rPr>
+      </w:pPr>
+      <w:r>
+        <w:rPr>
+          <w:rFonts w:ascii="Calibri" w:hAnsi="Calibri" w:cs="Calibri"/>
+          <w:b/>
+          <w:bCs/>
+          <w:sz w:val="32"/>
+          <w:szCs w:val="32"/>
+        </w:rPr>
+        <w:t xml:space="preserve">Data </w:t>
+      </w:r>
+      <w:proofErr w:type="spellStart"/>
+      <w:r>
+        <w:rPr>
+          <w:rFonts w:ascii="Calibri" w:hAnsi="Calibri" w:cs="Calibri"/>
+          <w:b/>
+          <w:bCs/>
+          <w:sz w:val="32"/>
+          <w:szCs w:val="32"/>
+        </w:rPr>
+        <w:t>Engineer</w:t>
+      </w:r>
+      <w:proofErr w:type="spellEnd"/>
+    </w:p>
+    <w:p>
+      <w:pPr>
+        <w:rPr>
+          <w:rFonts w:ascii="Calibri" w:hAnsi="Calibri" w:cs="Calibri"/>
+          <w:sz w:val="28"/>
+          <w:szCs w:val="28"/>
+        </w:rPr>
+      </w:pPr>
+      <w:r>
+        <w:rPr>
+          <w:rFonts w:ascii="Calibri" w:hAnsi="Calibri" w:cs="Calibri"/>
+          <w:sz w:val="28"/>
+          <w:szCs w:val="28"/>
+        </w:rPr>
+        <w:t xml:space="preserve">El Ingeniero de Datos (Data </w:t>
+      </w:r>
+      <w:proofErr w:type="spellStart"/>
+      <w:r>
+        <w:rPr>
+          <w:rFonts w:ascii="Calibri" w:hAnsi="Calibri" w:cs="Calibri"/>
+          <w:sz w:val="28"/>
+          <w:szCs w:val="28"/>
+        </w:rPr>
+        <w:t>Engineer</w:t>
+      </w:r>
+      <w:proofErr w:type="spellEnd"/>
+      <w:r>
+        <w:rPr>
+          <w:rFonts w:ascii="Calibri" w:hAnsi="Calibri" w:cs="Calibri"/>
+          <w:sz w:val="28"/>
+          <w:szCs w:val="28"/>
+        </w:rPr>
+        <w:t xml:space="preserve">) es responsable de </w:t>
+      </w:r>
+      <w:r>
+        <w:rPr>
+          <w:rFonts w:ascii="Calibri" w:hAnsi="Calibri" w:cs="Calibri"/>
+          <w:b/>
+          <w:bCs/>
+          <w:sz w:val="28"/>
+          <w:szCs w:val="28"/>
+        </w:rPr>
+        <w:t>construir y mantener la infraestructura que permite el flujo, almacenamiento y procesamiento eficiente de datos dentro de una organización</w:t>
+      </w:r>
+      <w:r>
+        <w:rPr>
+          <w:rFonts w:ascii="Calibri" w:hAnsi="Calibri" w:cs="Calibri"/>
+          <w:sz w:val="28"/>
+          <w:szCs w:val="28"/>
+        </w:rPr>
+        <w:t xml:space="preserve">. Su trabajo principal es crear </w:t>
+      </w:r>
+      <w:r>
+        <w:rPr>
+          <w:rFonts w:ascii="Calibri" w:hAnsi="Calibri" w:cs="Calibri"/>
+          <w:b/>
+          <w:bCs/>
+          <w:sz w:val="28"/>
+          <w:szCs w:val="28"/>
+        </w:rPr>
+        <w:t>pipelines de datos</w:t>
+      </w:r>
+      <w:r>
+        <w:rPr>
+          <w:rFonts w:ascii="Calibri" w:hAnsi="Calibri" w:cs="Calibri"/>
+          <w:sz w:val="28"/>
+          <w:szCs w:val="28"/>
+        </w:rPr>
+        <w:t>. Sus responsabilidades son:</w:t>
       </w:r>
     </w:p>
     <w:p>
@@ -4869,25 +5696,34 @@
           <w:sz w:val="28"/>
           <w:szCs w:val="28"/>
         </w:rPr>
-        <w:t>Optimización del rendimiento:</w:t>
-      </w:r>
-      <w:r>
-        <w:rPr>
-          <w:rFonts w:ascii="Calibri" w:hAnsi="Calibri" w:cs="Calibri"/>
-          <w:sz w:val="28"/>
-          <w:szCs w:val="28"/>
-        </w:rPr>
-        <w:t xml:space="preserve"> Se asegura de que los pipelines y las infraestructuras de datos funcionen de manera eficiente, minimizando tiempos de procesamiento y maximizando el rendimiento</w:t>
-      </w:r>
-    </w:p>
-    <w:p>
-      <w:pPr>
-        <w:rPr>
-          <w:rFonts w:ascii="Calibri" w:hAnsi="Calibri" w:cs="Calibri"/>
-          <w:sz w:val="28"/>
-          <w:szCs w:val="28"/>
-        </w:rPr>
-      </w:pPr>
+        <w:t>Diseño y creación de pipelines de datos:</w:t>
+      </w:r>
+      <w:r>
+        <w:rPr>
+          <w:rFonts w:ascii="Calibri" w:hAnsi="Calibri" w:cs="Calibri"/>
+          <w:sz w:val="28"/>
+          <w:szCs w:val="28"/>
+        </w:rPr>
+        <w:t xml:space="preserve"> Implementa flujos de trabajo que capturan, procesan y transforman datos desde diversas fuentes hacia un destino, como un Data </w:t>
+      </w:r>
+      <w:proofErr w:type="spellStart"/>
+      <w:r>
+        <w:rPr>
+          <w:rFonts w:ascii="Calibri" w:hAnsi="Calibri" w:cs="Calibri"/>
+          <w:sz w:val="28"/>
+          <w:szCs w:val="28"/>
+        </w:rPr>
+        <w:t>Warehouse</w:t>
+      </w:r>
+      <w:proofErr w:type="spellEnd"/>
+      <w:r>
+        <w:rPr>
+          <w:rFonts w:ascii="Calibri" w:hAnsi="Calibri" w:cs="Calibri"/>
+          <w:sz w:val="28"/>
+          <w:szCs w:val="28"/>
+        </w:rPr>
+        <w:t xml:space="preserve"> o Data Lake.</w:t>
+      </w:r>
     </w:p>
     <w:p>
       <w:pPr>
@@ -4910,53 +5746,25 @@
           <w:sz w:val="28"/>
           <w:szCs w:val="28"/>
         </w:rPr>
-        <w:lastRenderedPageBreak/>
-        <w:t>Garantizar la calidad de los datos:</w:t>
-      </w:r>
-      <w:r>
-        <w:rPr>
-          <w:rFonts w:ascii="Calibri" w:hAnsi="Calibri" w:cs="Calibri"/>
-          <w:sz w:val="28"/>
-          <w:szCs w:val="28"/>
-        </w:rPr>
-        <w:t xml:space="preserve"> Implementa procesos para </w:t>
-      </w:r>
-    </w:p>
-    <w:p>
-      <w:pPr>
-        <w:pStyle w:val="Prrafodelista"/>
-        <w:rPr>
-          <w:rFonts w:ascii="Calibri" w:hAnsi="Calibri" w:cs="Calibri"/>
-          <w:sz w:val="28"/>
-          <w:szCs w:val="28"/>
-        </w:rPr>
-      </w:pPr>
-      <w:r>
-        <w:rPr>
-          <w:rFonts w:ascii="Calibri" w:hAnsi="Calibri" w:cs="Calibri"/>
-          <w:sz w:val="28"/>
-          <w:szCs w:val="28"/>
-        </w:rPr>
-        <w:t xml:space="preserve">limpiar, validar y transformar los datos para asegurar su calidad </w:t>
-      </w:r>
-    </w:p>
-    <w:p>
-      <w:pPr>
-        <w:pStyle w:val="Prrafodelista"/>
-        <w:rPr>
-          <w:rFonts w:ascii="Calibri" w:hAnsi="Calibri" w:cs="Calibri"/>
-          <w:sz w:val="28"/>
-          <w:szCs w:val="28"/>
-        </w:rPr>
-      </w:pPr>
-      <w:r>
-        <w:rPr>
-          <w:rFonts w:ascii="Calibri" w:hAnsi="Calibri" w:cs="Calibri"/>
-          <w:sz w:val="28"/>
-          <w:szCs w:val="28"/>
-        </w:rPr>
-        <w:t>antes de que lleguen a los analistas o científicos de datos.</w:t>
-      </w:r>
+        <w:t>Optimización del rendimiento:</w:t>
+      </w:r>
+      <w:r>
+        <w:rPr>
+          <w:rFonts w:ascii="Calibri" w:hAnsi="Calibri" w:cs="Calibri"/>
+          <w:sz w:val="28"/>
+          <w:szCs w:val="28"/>
+        </w:rPr>
+        <w:t xml:space="preserve"> Se asegura de que los pipelines y las infraestructuras de datos funcionen de manera eficiente, minimizando tiempos de procesamiento y maximizando el rendimiento</w:t>
+      </w:r>
+    </w:p>
+    <w:p>
+      <w:pPr>
+        <w:rPr>
+          <w:rFonts w:ascii="Calibri" w:hAnsi="Calibri" w:cs="Calibri"/>
+          <w:sz w:val="28"/>
+          <w:szCs w:val="28"/>
+        </w:rPr>
+      </w:pPr>
     </w:p>
     <w:p>
       <w:pPr>
@@ -4979,15 +5787,16 @@
           <w:sz w:val="28"/>
           <w:szCs w:val="28"/>
         </w:rPr>
-        <w:t>Gestión de herramientas y tecnologías:</w:t>
-      </w:r>
-      <w:r>
-        <w:rPr>
-          <w:rFonts w:ascii="Calibri" w:hAnsi="Calibri" w:cs="Calibri"/>
-          <w:sz w:val="28"/>
-          <w:szCs w:val="28"/>
-        </w:rPr>
-        <w:t xml:space="preserve"> Selecciona y trabaja </w:t>
+        <w:lastRenderedPageBreak/>
+        <w:t>Garantizar la calidad de los datos:</w:t>
+      </w:r>
+      <w:r>
+        <w:rPr>
+          <w:rFonts w:ascii="Calibri" w:hAnsi="Calibri" w:cs="Calibri"/>
+          <w:sz w:val="28"/>
+          <w:szCs w:val="28"/>
+        </w:rPr>
+        <w:t xml:space="preserve"> Implementa procesos para </w:t>
       </w:r>
     </w:p>
     <w:p>
@@ -5005,25 +5814,7 @@
           <w:sz w:val="28"/>
           <w:szCs w:val="28"/>
         </w:rPr>
-        <w:t xml:space="preserve">con tecnologías como Hadoop, </w:t>
-      </w:r>
-      <w:proofErr w:type="spellStart"/>
-      <w:r>
-        <w:rPr>
-          <w:rFonts w:ascii="Calibri" w:hAnsi="Calibri" w:cs="Calibri"/>
-          <w:sz w:val="28"/>
-          <w:szCs w:val="28"/>
-        </w:rPr>
-        <w:t>Spark</w:t>
-      </w:r>
-      <w:proofErr w:type="spellEnd"/>
-      <w:r>
-        <w:rPr>
-          <w:rFonts w:ascii="Calibri" w:hAnsi="Calibri" w:cs="Calibri"/>
-          <w:sz w:val="28"/>
-          <w:szCs w:val="28"/>
-        </w:rPr>
-        <w:t xml:space="preserve">, Kafka, bases de datos </w:t>
+        <w:t xml:space="preserve">limpiar, validar y transformar los datos para asegurar su calidad </w:t>
       </w:r>
     </w:p>
     <w:p>
@@ -5041,150 +5832,7 @@
           <w:sz w:val="28"/>
           <w:szCs w:val="28"/>
         </w:rPr>
-        <w:t>NoSQL, entre otras, para el procesamiento masivo de datos</w:t>
-      </w:r>
-    </w:p>
-    <w:p>
-      <w:pPr>
-        <w:rPr>
-          <w:rFonts w:ascii="Calibri" w:hAnsi="Calibri" w:cs="Calibri"/>
-          <w:sz w:val="28"/>
-          <w:szCs w:val="28"/>
-        </w:rPr>
-      </w:pPr>
-    </w:p>
-    <w:p>
-      <w:pPr>
-        <w:rPr>
-          <w:rFonts w:ascii="Calibri" w:hAnsi="Calibri" w:cs="Calibri"/>
-          <w:b/>
-          <w:bCs/>
-          <w:sz w:val="32"/>
-          <w:szCs w:val="32"/>
-        </w:rPr>
-      </w:pPr>
-      <w:r>
-        <w:rPr>
-          <w:rFonts w:ascii="Calibri" w:hAnsi="Calibri" w:cs="Calibri"/>
-          <w:b/>
-          <w:bCs/>
-          <w:sz w:val="32"/>
-          <w:szCs w:val="32"/>
-        </w:rPr>
-        <w:t xml:space="preserve">Data </w:t>
-      </w:r>
-      <w:proofErr w:type="spellStart"/>
-      <w:r>
-        <w:rPr>
-          <w:rFonts w:ascii="Calibri" w:hAnsi="Calibri" w:cs="Calibri"/>
-          <w:b/>
-          <w:bCs/>
-          <w:sz w:val="32"/>
-          <w:szCs w:val="32"/>
-        </w:rPr>
-        <w:t>Scientist</w:t>
-      </w:r>
-      <w:proofErr w:type="spellEnd"/>
-    </w:p>
-    <w:p>
-      <w:pPr>
-        <w:rPr>
-          <w:rFonts w:ascii="Calibri" w:hAnsi="Calibri" w:cs="Calibri"/>
-          <w:sz w:val="28"/>
-          <w:szCs w:val="28"/>
-        </w:rPr>
-      </w:pPr>
-      <w:r>
-        <w:rPr>
-          <w:rFonts w:ascii="Calibri" w:hAnsi="Calibri" w:cs="Calibri"/>
-          <w:sz w:val="28"/>
-          <w:szCs w:val="28"/>
-        </w:rPr>
-        <w:t xml:space="preserve">Un Data </w:t>
-      </w:r>
-      <w:proofErr w:type="spellStart"/>
-      <w:r>
-        <w:rPr>
-          <w:rFonts w:ascii="Calibri" w:hAnsi="Calibri" w:cs="Calibri"/>
-          <w:sz w:val="28"/>
-          <w:szCs w:val="28"/>
-        </w:rPr>
-        <w:t>Scientist</w:t>
-      </w:r>
-      <w:proofErr w:type="spellEnd"/>
-      <w:r>
-        <w:rPr>
-          <w:rFonts w:ascii="Calibri" w:hAnsi="Calibri" w:cs="Calibri"/>
-          <w:sz w:val="28"/>
-          <w:szCs w:val="28"/>
-        </w:rPr>
-        <w:t xml:space="preserve"> es un profesional que </w:t>
-      </w:r>
-      <w:r>
-        <w:rPr>
-          <w:rFonts w:ascii="Calibri" w:hAnsi="Calibri" w:cs="Calibri"/>
-          <w:b/>
-          <w:bCs/>
-          <w:sz w:val="28"/>
-          <w:szCs w:val="28"/>
-        </w:rPr>
-        <w:t>analiza grandes volúmenes de datos</w:t>
-      </w:r>
-      <w:r>
-        <w:rPr>
-          <w:rFonts w:ascii="Calibri" w:hAnsi="Calibri" w:cs="Calibri"/>
-          <w:sz w:val="28"/>
-          <w:szCs w:val="28"/>
-        </w:rPr>
-        <w:t xml:space="preserve"> para obtener </w:t>
-      </w:r>
-      <w:proofErr w:type="spellStart"/>
-      <w:r>
-        <w:rPr>
-          <w:rFonts w:ascii="Calibri" w:hAnsi="Calibri" w:cs="Calibri"/>
-          <w:sz w:val="28"/>
-          <w:szCs w:val="28"/>
-        </w:rPr>
-        <w:t>insights</w:t>
-      </w:r>
-      <w:proofErr w:type="spellEnd"/>
-      <w:r>
-        <w:rPr>
-          <w:rFonts w:ascii="Calibri" w:hAnsi="Calibri" w:cs="Calibri"/>
-          <w:sz w:val="28"/>
-          <w:szCs w:val="28"/>
-        </w:rPr>
-        <w:t xml:space="preserve"> valiosos que ayuden en la toma de decisiones estratégicas. Combina conocimientos en estadística, matemáticas y programación para crear modelos predictivos, analizar patrones y resolver problemas de negocio mediante datos.</w:t>
-      </w:r>
-    </w:p>
-    <w:p>
-      <w:pPr>
-        <w:rPr>
-          <w:rFonts w:ascii="Calibri" w:hAnsi="Calibri" w:cs="Calibri"/>
-          <w:sz w:val="28"/>
-          <w:szCs w:val="28"/>
-        </w:rPr>
-      </w:pPr>
-    </w:p>
-    <w:p>
-      <w:pPr>
-        <w:rPr>
-          <w:rFonts w:ascii="Calibri" w:hAnsi="Calibri" w:cs="Calibri"/>
-          <w:b/>
-          <w:bCs/>
-          <w:sz w:val="32"/>
-          <w:szCs w:val="32"/>
-        </w:rPr>
-      </w:pPr>
-      <w:r>
-        <w:rPr>
-          <w:rFonts w:ascii="Calibri" w:hAnsi="Calibri" w:cs="Calibri"/>
-          <w:b/>
-          <w:bCs/>
-          <w:sz w:val="32"/>
-          <w:szCs w:val="32"/>
-        </w:rPr>
-        <w:t>Otros roles</w:t>
+        <w:t>antes de que lleguen a los analistas o científicos de datos.</w:t>
       </w:r>
     </w:p>
     <w:p>
@@ -5208,29 +5856,99 @@
           <w:sz w:val="28"/>
           <w:szCs w:val="28"/>
         </w:rPr>
-        <w:t xml:space="preserve">Machine </w:t>
+        <w:t>Gestión de herramientas y tecnologías:</w:t>
+      </w:r>
+      <w:r>
+        <w:rPr>
+          <w:rFonts w:ascii="Calibri" w:hAnsi="Calibri" w:cs="Calibri"/>
+          <w:sz w:val="28"/>
+          <w:szCs w:val="28"/>
+        </w:rPr>
+        <w:t xml:space="preserve"> Selecciona y trabaja </w:t>
+      </w:r>
+    </w:p>
+    <w:p>
+      <w:pPr>
+        <w:pStyle w:val="Prrafodelista"/>
+        <w:rPr>
+          <w:rFonts w:ascii="Calibri" w:hAnsi="Calibri" w:cs="Calibri"/>
+          <w:sz w:val="28"/>
+          <w:szCs w:val="28"/>
+        </w:rPr>
+      </w:pPr>
+      <w:r>
+        <w:rPr>
+          <w:rFonts w:ascii="Calibri" w:hAnsi="Calibri" w:cs="Calibri"/>
+          <w:sz w:val="28"/>
+          <w:szCs w:val="28"/>
+        </w:rPr>
+        <w:t xml:space="preserve">con tecnologías como Hadoop, </w:t>
       </w:r>
       <w:proofErr w:type="spellStart"/>
       <w:r>
         <w:rPr>
           <w:rFonts w:ascii="Calibri" w:hAnsi="Calibri" w:cs="Calibri"/>
-          <w:b/>
-          <w:bCs/>
-          <w:sz w:val="28"/>
-          <w:szCs w:val="28"/>
-        </w:rPr>
-        <w:t>Learning</w:t>
+          <w:sz w:val="28"/>
+          <w:szCs w:val="28"/>
+        </w:rPr>
+        <w:t>Spark</w:t>
       </w:r>
       <w:proofErr w:type="spellEnd"/>
       <w:r>
         <w:rPr>
           <w:rFonts w:ascii="Calibri" w:hAnsi="Calibri" w:cs="Calibri"/>
-          <w:b/>
-          <w:bCs/>
-          <w:sz w:val="28"/>
-          <w:szCs w:val="28"/>
-        </w:rPr>
-        <w:t xml:space="preserve"> </w:t>
+          <w:sz w:val="28"/>
+          <w:szCs w:val="28"/>
+        </w:rPr>
+        <w:t xml:space="preserve">, Kafka, bases de datos </w:t>
+      </w:r>
+    </w:p>
+    <w:p>
+      <w:pPr>
+        <w:pStyle w:val="Prrafodelista"/>
+        <w:rPr>
+          <w:rFonts w:ascii="Calibri" w:hAnsi="Calibri" w:cs="Calibri"/>
+          <w:sz w:val="28"/>
+          <w:szCs w:val="28"/>
+        </w:rPr>
+      </w:pPr>
+      <w:r>
+        <w:rPr>
+          <w:rFonts w:ascii="Calibri" w:hAnsi="Calibri" w:cs="Calibri"/>
+          <w:sz w:val="28"/>
+          <w:szCs w:val="28"/>
+        </w:rPr>
+        <w:t>NoSQL, entre otras, para el procesamiento masivo de datos</w:t>
+      </w:r>
+    </w:p>
+    <w:p>
+      <w:pPr>
+        <w:rPr>
+          <w:rFonts w:ascii="Calibri" w:hAnsi="Calibri" w:cs="Calibri"/>
+          <w:sz w:val="28"/>
+          <w:szCs w:val="28"/>
+        </w:rPr>
+      </w:pPr>
+    </w:p>
+    <w:p>
+      <w:pPr>
+        <w:rPr>
+          <w:rFonts w:ascii="Calibri" w:hAnsi="Calibri" w:cs="Calibri"/>
+          <w:b/>
+          <w:bCs/>
+          <w:sz w:val="32"/>
+          <w:szCs w:val="32"/>
+        </w:rPr>
+      </w:pPr>
+      <w:r>
+        <w:rPr>
+          <w:rFonts w:ascii="Calibri" w:hAnsi="Calibri" w:cs="Calibri"/>
+          <w:b/>
+          <w:bCs/>
+          <w:sz w:val="32"/>
+          <w:szCs w:val="32"/>
+        </w:rPr>
+        <w:t xml:space="preserve">Data </w:t>
       </w:r>
       <w:proofErr w:type="spellStart"/>
       <w:r>
@@ -5238,29 +5956,28 @@
           <w:rFonts w:ascii="Calibri" w:hAnsi="Calibri" w:cs="Calibri"/>
           <w:b/>
           <w:bCs/>
-          <w:sz w:val="28"/>
-          <w:szCs w:val="28"/>
-        </w:rPr>
-        <w:t>Engineer</w:t>
+          <w:sz w:val="32"/>
+          <w:szCs w:val="32"/>
+        </w:rPr>
+        <w:t>Scientist</w:t>
       </w:r>
       <w:proofErr w:type="spellEnd"/>
-      <w:r>
-        <w:rPr>
-          <w:rFonts w:ascii="Calibri" w:hAnsi="Calibri" w:cs="Calibri"/>
-          <w:b/>
-          <w:bCs/>
-          <w:sz w:val="28"/>
-          <w:szCs w:val="28"/>
-        </w:rPr>
-        <w:t>:</w:t>
-      </w:r>
-      <w:r>
-        <w:rPr>
-          <w:rFonts w:ascii="Calibri" w:hAnsi="Calibri" w:cs="Calibri"/>
-          <w:sz w:val="28"/>
-          <w:szCs w:val="28"/>
-        </w:rPr>
-        <w:t xml:space="preserve"> Especializado en diseñar, construir y desplegar modelos de machine </w:t>
+    </w:p>
+    <w:p>
+      <w:pPr>
+        <w:rPr>
+          <w:rFonts w:ascii="Calibri" w:hAnsi="Calibri" w:cs="Calibri"/>
+          <w:sz w:val="28"/>
+          <w:szCs w:val="28"/>
+        </w:rPr>
+      </w:pPr>
+      <w:r>
+        <w:rPr>
+          <w:rFonts w:ascii="Calibri" w:hAnsi="Calibri" w:cs="Calibri"/>
+          <w:sz w:val="28"/>
+          <w:szCs w:val="28"/>
+        </w:rPr>
+        <w:t xml:space="preserve">Un Data </w:t>
       </w:r>
       <w:proofErr w:type="spellStart"/>
       <w:r>
@@ -5269,7 +5986,7 @@
           <w:sz w:val="28"/>
           <w:szCs w:val="28"/>
         </w:rPr>
-        <w:t>learning</w:t>
+        <w:t>Scientist</w:t>
       </w:r>
       <w:proofErr w:type="spellEnd"/>
       <w:r>
@@ -5278,7 +5995,73 @@
           <w:sz w:val="28"/>
           <w:szCs w:val="28"/>
         </w:rPr>
-        <w:t xml:space="preserve"> en producción.</w:t>
+        <w:t xml:space="preserve"> es un profesional que </w:t>
+      </w:r>
+      <w:r>
+        <w:rPr>
+          <w:rFonts w:ascii="Calibri" w:hAnsi="Calibri" w:cs="Calibri"/>
+          <w:b/>
+          <w:bCs/>
+          <w:sz w:val="28"/>
+          <w:szCs w:val="28"/>
+        </w:rPr>
+        <w:t>analiza grandes volúmenes de datos</w:t>
+      </w:r>
+      <w:r>
+        <w:rPr>
+          <w:rFonts w:ascii="Calibri" w:hAnsi="Calibri" w:cs="Calibri"/>
+          <w:sz w:val="28"/>
+          <w:szCs w:val="28"/>
+        </w:rPr>
+        <w:t xml:space="preserve"> para obtener </w:t>
+      </w:r>
+      <w:proofErr w:type="spellStart"/>
+      <w:r>
+        <w:rPr>
+          <w:rFonts w:ascii="Calibri" w:hAnsi="Calibri" w:cs="Calibri"/>
+          <w:sz w:val="28"/>
+          <w:szCs w:val="28"/>
+        </w:rPr>
+        <w:t>insights</w:t>
+      </w:r>
+      <w:proofErr w:type="spellEnd"/>
+      <w:r>
+        <w:rPr>
+          <w:rFonts w:ascii="Calibri" w:hAnsi="Calibri" w:cs="Calibri"/>
+          <w:sz w:val="28"/>
+          <w:szCs w:val="28"/>
+        </w:rPr>
+        <w:t xml:space="preserve"> valiosos que ayuden en la toma de decisiones estratégicas. Combina conocimientos en estadística, matemáticas y programación para crear modelos predictivos, analizar patrones y resolver problemas de negocio mediante datos.</w:t>
+      </w:r>
+    </w:p>
+    <w:p>
+      <w:pPr>
+        <w:rPr>
+          <w:rFonts w:ascii="Calibri" w:hAnsi="Calibri" w:cs="Calibri"/>
+          <w:sz w:val="28"/>
+          <w:szCs w:val="28"/>
+        </w:rPr>
+      </w:pPr>
+    </w:p>
+    <w:p>
+      <w:pPr>
+        <w:rPr>
+          <w:rFonts w:ascii="Calibri" w:hAnsi="Calibri" w:cs="Calibri"/>
+          <w:b/>
+          <w:bCs/>
+          <w:sz w:val="32"/>
+          <w:szCs w:val="32"/>
+        </w:rPr>
+      </w:pPr>
+      <w:r>
+        <w:rPr>
+          <w:rFonts w:ascii="Calibri" w:hAnsi="Calibri" w:cs="Calibri"/>
+          <w:b/>
+          <w:bCs/>
+          <w:sz w:val="32"/>
+          <w:szCs w:val="32"/>
+        </w:rPr>
+        <w:t>Otros roles</w:t>
       </w:r>
     </w:p>
     <w:p>
@@ -5302,7 +6085,7 @@
           <w:sz w:val="28"/>
           <w:szCs w:val="28"/>
         </w:rPr>
-        <w:t xml:space="preserve">Data </w:t>
+        <w:t xml:space="preserve">Machine </w:t>
       </w:r>
       <w:proofErr w:type="spellStart"/>
       <w:r>
@@ -5313,7 +6096,7 @@
           <w:sz w:val="28"/>
           <w:szCs w:val="28"/>
         </w:rPr>
-        <w:t>Governance</w:t>
+        <w:t>Learning</w:t>
       </w:r>
       <w:proofErr w:type="spellEnd"/>
       <w:r>
@@ -5324,15 +6107,55 @@
           <w:sz w:val="28"/>
           <w:szCs w:val="28"/>
         </w:rPr>
-        <w:t xml:space="preserve"> Manager:</w:t>
-      </w:r>
-      <w:r>
-        <w:rPr>
-          <w:rFonts w:ascii="Calibri" w:hAnsi="Calibri" w:cs="Calibri"/>
-          <w:sz w:val="28"/>
-          <w:szCs w:val="28"/>
-        </w:rPr>
-        <w:t xml:space="preserve"> Responsable de implementar y supervisar las políticas de gobierno de datos.</w:t>
+        <w:t xml:space="preserve"> </w:t>
+      </w:r>
+      <w:proofErr w:type="spellStart"/>
+      <w:r>
+        <w:rPr>
+          <w:rFonts w:ascii="Calibri" w:hAnsi="Calibri" w:cs="Calibri"/>
+          <w:b/>
+          <w:bCs/>
+          <w:sz w:val="28"/>
+          <w:szCs w:val="28"/>
+        </w:rPr>
+        <w:t>Engineer</w:t>
+      </w:r>
+      <w:proofErr w:type="spellEnd"/>
+      <w:r>
+        <w:rPr>
+          <w:rFonts w:ascii="Calibri" w:hAnsi="Calibri" w:cs="Calibri"/>
+          <w:b/>
+          <w:bCs/>
+          <w:sz w:val="28"/>
+          <w:szCs w:val="28"/>
+        </w:rPr>
+        <w:t>:</w:t>
+      </w:r>
+      <w:r>
+        <w:rPr>
+          <w:rFonts w:ascii="Calibri" w:hAnsi="Calibri" w:cs="Calibri"/>
+          <w:sz w:val="28"/>
+          <w:szCs w:val="28"/>
+        </w:rPr>
+        <w:t xml:space="preserve"> Especializado en diseñar, construir y desplegar modelos de machine </w:t>
+      </w:r>
+      <w:proofErr w:type="spellStart"/>
+      <w:r>
+        <w:rPr>
+          <w:rFonts w:ascii="Calibri" w:hAnsi="Calibri" w:cs="Calibri"/>
+          <w:sz w:val="28"/>
+          <w:szCs w:val="28"/>
+        </w:rPr>
+        <w:t>learning</w:t>
+      </w:r>
+      <w:proofErr w:type="spellEnd"/>
+      <w:r>
+        <w:rPr>
+          <w:rFonts w:ascii="Calibri" w:hAnsi="Calibri" w:cs="Calibri"/>
+          <w:sz w:val="28"/>
+          <w:szCs w:val="28"/>
+        </w:rPr>
+        <w:t xml:space="preserve"> en producción.</w:t>
       </w:r>
     </w:p>
     <w:p>
@@ -5367,7 +6190,7 @@
           <w:sz w:val="28"/>
           <w:szCs w:val="28"/>
         </w:rPr>
-        <w:t>Visualization</w:t>
+        <w:t>Governance</w:t>
       </w:r>
       <w:proofErr w:type="spellEnd"/>
       <w:r>
@@ -5378,55 +6201,15 @@
           <w:sz w:val="28"/>
           <w:szCs w:val="28"/>
         </w:rPr>
-        <w:t xml:space="preserve"> </w:t>
-      </w:r>
-      <w:proofErr w:type="spellStart"/>
-      <w:r>
-        <w:rPr>
-          <w:rFonts w:ascii="Calibri" w:hAnsi="Calibri" w:cs="Calibri"/>
-          <w:b/>
-          <w:bCs/>
-          <w:sz w:val="28"/>
-          <w:szCs w:val="28"/>
-        </w:rPr>
-        <w:t>Specialist</w:t>
-      </w:r>
-      <w:proofErr w:type="spellEnd"/>
-      <w:r>
-        <w:rPr>
-          <w:rFonts w:ascii="Calibri" w:hAnsi="Calibri" w:cs="Calibri"/>
-          <w:b/>
-          <w:bCs/>
-          <w:sz w:val="28"/>
-          <w:szCs w:val="28"/>
-        </w:rPr>
-        <w:t>:</w:t>
-      </w:r>
-      <w:r>
-        <w:rPr>
-          <w:rFonts w:ascii="Calibri" w:hAnsi="Calibri" w:cs="Calibri"/>
-          <w:sz w:val="28"/>
-          <w:szCs w:val="28"/>
-        </w:rPr>
-        <w:t xml:space="preserve"> Enfocado en crear visualizaciones efectivas para comunicar </w:t>
-      </w:r>
-      <w:proofErr w:type="spellStart"/>
-      <w:r>
-        <w:rPr>
-          <w:rFonts w:ascii="Calibri" w:hAnsi="Calibri" w:cs="Calibri"/>
-          <w:sz w:val="28"/>
-          <w:szCs w:val="28"/>
-        </w:rPr>
-        <w:t>insights</w:t>
-      </w:r>
-      <w:proofErr w:type="spellEnd"/>
-      <w:r>
-        <w:rPr>
-          <w:rFonts w:ascii="Calibri" w:hAnsi="Calibri" w:cs="Calibri"/>
-          <w:sz w:val="28"/>
-          <w:szCs w:val="28"/>
-        </w:rPr>
-        <w:t xml:space="preserve"> de datos.</w:t>
+        <w:t xml:space="preserve"> Manager:</w:t>
+      </w:r>
+      <w:r>
+        <w:rPr>
+          <w:rFonts w:ascii="Calibri" w:hAnsi="Calibri" w:cs="Calibri"/>
+          <w:sz w:val="28"/>
+          <w:szCs w:val="28"/>
+        </w:rPr>
+        <w:t xml:space="preserve"> Responsable de implementar y supervisar las políticas de gobierno de datos.</w:t>
       </w:r>
     </w:p>
     <w:p>
@@ -5461,7 +6244,7 @@
           <w:sz w:val="28"/>
           <w:szCs w:val="28"/>
         </w:rPr>
-        <w:t>Analyst</w:t>
+        <w:t>Visualization</w:t>
       </w:r>
       <w:proofErr w:type="spellEnd"/>
       <w:r>
@@ -5472,6 +6255,28 @@
           <w:sz w:val="28"/>
           <w:szCs w:val="28"/>
         </w:rPr>
+        <w:t xml:space="preserve"> </w:t>
+      </w:r>
+      <w:proofErr w:type="spellStart"/>
+      <w:r>
+        <w:rPr>
+          <w:rFonts w:ascii="Calibri" w:hAnsi="Calibri" w:cs="Calibri"/>
+          <w:b/>
+          <w:bCs/>
+          <w:sz w:val="28"/>
+          <w:szCs w:val="28"/>
+        </w:rPr>
+        <w:t>Specialist</w:t>
+      </w:r>
+      <w:proofErr w:type="spellEnd"/>
+      <w:r>
+        <w:rPr>
+          <w:rFonts w:ascii="Calibri" w:hAnsi="Calibri" w:cs="Calibri"/>
+          <w:b/>
+          <w:bCs/>
+          <w:sz w:val="28"/>
+          <w:szCs w:val="28"/>
+        </w:rPr>
         <w:t>:</w:t>
       </w:r>
       <w:r>
@@ -5480,7 +6285,7 @@
           <w:sz w:val="28"/>
           <w:szCs w:val="28"/>
         </w:rPr>
-        <w:t xml:space="preserve"> Fundamental para transformar datos en </w:t>
+        <w:t xml:space="preserve"> Enfocado en crear visualizaciones efectivas para comunicar </w:t>
       </w:r>
       <w:proofErr w:type="spellStart"/>
       <w:r>
@@ -5498,7 +6303,7 @@
           <w:sz w:val="28"/>
           <w:szCs w:val="28"/>
         </w:rPr>
-        <w:t xml:space="preserve"> accionables. Es el rol más directamente relacionado con el análisis y la generación de informes.</w:t>
+        <w:t xml:space="preserve"> de datos.</w:t>
       </w:r>
     </w:p>
     <w:p>
@@ -5533,7 +6338,7 @@
           <w:sz w:val="28"/>
           <w:szCs w:val="28"/>
         </w:rPr>
-        <w:t>Translator</w:t>
+        <w:t>Analyst</w:t>
       </w:r>
       <w:proofErr w:type="spellEnd"/>
       <w:r>
@@ -5552,7 +6357,25 @@
           <w:sz w:val="28"/>
           <w:szCs w:val="28"/>
         </w:rPr>
-        <w:t xml:space="preserve"> Crucial en organizaciones donde hay una brecha significativa entre equipos técnicos y de negocio. Facilita la alineación y la comunicación efectiva.</w:t>
+        <w:t xml:space="preserve"> Fundamental para transformar datos en </w:t>
+      </w:r>
+      <w:proofErr w:type="spellStart"/>
+      <w:r>
+        <w:rPr>
+          <w:rFonts w:ascii="Calibri" w:hAnsi="Calibri" w:cs="Calibri"/>
+          <w:sz w:val="28"/>
+          <w:szCs w:val="28"/>
+        </w:rPr>
+        <w:t>insights</w:t>
+      </w:r>
+      <w:proofErr w:type="spellEnd"/>
+      <w:r>
+        <w:rPr>
+          <w:rFonts w:ascii="Calibri" w:hAnsi="Calibri" w:cs="Calibri"/>
+          <w:sz w:val="28"/>
+          <w:szCs w:val="28"/>
+        </w:rPr>
+        <w:t xml:space="preserve"> accionables. Es el rol más directamente relacionado con el análisis y la generación de informes.</w:t>
       </w:r>
     </w:p>
     <w:p>
@@ -5576,6 +6399,60 @@
           <w:sz w:val="28"/>
           <w:szCs w:val="28"/>
         </w:rPr>
+        <w:t xml:space="preserve">Data </w:t>
+      </w:r>
+      <w:proofErr w:type="spellStart"/>
+      <w:r>
+        <w:rPr>
+          <w:rFonts w:ascii="Calibri" w:hAnsi="Calibri" w:cs="Calibri"/>
+          <w:b/>
+          <w:bCs/>
+          <w:sz w:val="28"/>
+          <w:szCs w:val="28"/>
+        </w:rPr>
+        <w:t>Translator</w:t>
+      </w:r>
+      <w:proofErr w:type="spellEnd"/>
+      <w:r>
+        <w:rPr>
+          <w:rFonts w:ascii="Calibri" w:hAnsi="Calibri" w:cs="Calibri"/>
+          <w:b/>
+          <w:bCs/>
+          <w:sz w:val="28"/>
+          <w:szCs w:val="28"/>
+        </w:rPr>
+        <w:t>:</w:t>
+      </w:r>
+      <w:r>
+        <w:rPr>
+          <w:rFonts w:ascii="Calibri" w:hAnsi="Calibri" w:cs="Calibri"/>
+          <w:sz w:val="28"/>
+          <w:szCs w:val="28"/>
+        </w:rPr>
+        <w:t xml:space="preserve"> Crucial en organizaciones donde hay una brecha significativa entre equipos técnicos y de negocio. Facilita la alineación y la comunicación efectiva.</w:t>
+      </w:r>
+    </w:p>
+    <w:p>
+      <w:pPr>
+        <w:pStyle w:val="Prrafodelista"/>
+        <w:numPr>
+          <w:ilvl w:val="0"/>
+          <w:numId w:val="18"/>
+        </w:numPr>
+        <w:rPr>
+          <w:rFonts w:ascii="Calibri" w:hAnsi="Calibri" w:cs="Calibri"/>
+          <w:sz w:val="28"/>
+          <w:szCs w:val="28"/>
+        </w:rPr>
+      </w:pPr>
+      <w:r>
+        <w:rPr>
+          <w:rFonts w:ascii="Calibri" w:hAnsi="Calibri" w:cs="Calibri"/>
+          <w:b/>
+          <w:bCs/>
+          <w:sz w:val="28"/>
+          <w:szCs w:val="28"/>
+        </w:rPr>
         <w:t xml:space="preserve">Business </w:t>
       </w:r>
       <w:proofErr w:type="spellStart"/>
@@ -5705,15 +6582,25 @@
           <w:sz w:val="28"/>
           <w:szCs w:val="28"/>
         </w:rPr>
-        <w:t>roporciona información sobre el rendimiento pasado del negocio y su context</w:t>
-      </w:r>
-      <w:r>
-        <w:rPr>
-          <w:rFonts w:ascii="Calibri" w:hAnsi="Calibri" w:cs="Calibri"/>
-          <w:sz w:val="28"/>
-          <w:szCs w:val="28"/>
-        </w:rPr>
-        <w:t xml:space="preserve">o. </w:t>
+        <w:t xml:space="preserve">roporciona </w:t>
+      </w:r>
+      <w:r>
+        <w:rPr>
+          <w:rFonts w:ascii="Calibri" w:hAnsi="Calibri" w:cs="Calibri"/>
+          <w:b/>
+          <w:bCs/>
+          <w:sz w:val="28"/>
+          <w:szCs w:val="28"/>
+        </w:rPr>
+        <w:t>información sobre el rendimiento pasado del negocio y su contexto</w:t>
+      </w:r>
+      <w:r>
+        <w:rPr>
+          <w:rFonts w:ascii="Calibri" w:hAnsi="Calibri" w:cs="Calibri"/>
+          <w:sz w:val="28"/>
+          <w:szCs w:val="28"/>
+        </w:rPr>
+        <w:t xml:space="preserve">. </w:t>
       </w:r>
       <w:r>
         <w:rPr>
@@ -5739,23 +6626,25 @@
           <w:sz w:val="28"/>
           <w:szCs w:val="28"/>
         </w:rPr>
-        <w:t>) que permiten al usuario consultar y navegar</w:t>
-      </w:r>
-      <w:r>
-        <w:rPr>
-          <w:rFonts w:ascii="Calibri" w:hAnsi="Calibri" w:cs="Calibri"/>
-          <w:sz w:val="28"/>
-          <w:szCs w:val="28"/>
-        </w:rPr>
-        <w:t xml:space="preserve"> </w:t>
-      </w:r>
-      <w:r>
-        <w:rPr>
-          <w:rFonts w:ascii="Calibri" w:hAnsi="Calibri" w:cs="Calibri"/>
-          <w:sz w:val="28"/>
-          <w:szCs w:val="28"/>
-        </w:rPr>
-        <w:t xml:space="preserve">por la información en modo autoservicio. </w:t>
+        <w:t xml:space="preserve">) que permiten al usuario </w:t>
+      </w:r>
+      <w:r>
+        <w:rPr>
+          <w:rFonts w:ascii="Calibri" w:hAnsi="Calibri" w:cs="Calibri"/>
+          <w:b/>
+          <w:bCs/>
+          <w:sz w:val="28"/>
+          <w:szCs w:val="28"/>
+        </w:rPr>
+        <w:t>consultar y navegar por la información en modo autoservicio</w:t>
+      </w:r>
+      <w:r>
+        <w:rPr>
+          <w:rFonts w:ascii="Calibri" w:hAnsi="Calibri" w:cs="Calibri"/>
+          <w:sz w:val="28"/>
+          <w:szCs w:val="28"/>
+        </w:rPr>
+        <w:t xml:space="preserve">. </w:t>
       </w:r>
       <w:r>
         <w:rPr>
@@ -5924,7 +6813,25 @@
           <w:sz w:val="28"/>
           <w:szCs w:val="28"/>
         </w:rPr>
-        <w:t>iene un enfoque más operativo y de proceso, ya que busca detallar la mejor solución para una situación determinada. Por ejemplo:</w:t>
+        <w:t xml:space="preserve">iene un enfoque más operativo y de proceso, ya que </w:t>
+      </w:r>
+      <w:r>
+        <w:rPr>
+          <w:rFonts w:ascii="Calibri" w:hAnsi="Calibri" w:cs="Calibri"/>
+          <w:b/>
+          <w:bCs/>
+          <w:sz w:val="28"/>
+          <w:szCs w:val="28"/>
+        </w:rPr>
+        <w:t>busca detallar la mejor solución para una situación determinada</w:t>
+      </w:r>
+      <w:r>
+        <w:rPr>
+          <w:rFonts w:ascii="Calibri" w:hAnsi="Calibri" w:cs="Calibri"/>
+          <w:sz w:val="28"/>
+          <w:szCs w:val="28"/>
+        </w:rPr>
+        <w:t>. Por ejemplo:</w:t>
       </w:r>
     </w:p>
     <w:p>
@@ -6011,33 +6918,7 @@
     </w:p>
     <w:p>
       <w:pPr>
-        <w:rPr>
-          <w:rFonts w:ascii="Calibri" w:hAnsi="Calibri" w:cs="Calibri"/>
-          <w:sz w:val="28"/>
-          <w:szCs w:val="28"/>
-        </w:rPr>
-      </w:pPr>
-    </w:p>
-    <w:p>
-      <w:pPr>
-        <w:rPr>
-          <w:rFonts w:ascii="Calibri" w:hAnsi="Calibri" w:cs="Calibri"/>
-          <w:sz w:val="28"/>
-          <w:szCs w:val="28"/>
-        </w:rPr>
-      </w:pPr>
-    </w:p>
-    <w:p>
-      <w:pPr>
-        <w:rPr>
-          <w:rFonts w:ascii="Calibri" w:hAnsi="Calibri" w:cs="Calibri"/>
-          <w:sz w:val="28"/>
-          <w:szCs w:val="28"/>
-        </w:rPr>
-      </w:pPr>
-    </w:p>
-    <w:p>
-      <w:pPr>
+        <w:pStyle w:val="Prrafodelista"/>
         <w:rPr>
           <w:rFonts w:ascii="Calibri" w:hAnsi="Calibri" w:cs="Calibri"/>
           <w:sz w:val="28"/>
@@ -6063,6 +6944,98 @@
           <w:sz w:val="32"/>
           <w:szCs w:val="32"/>
         </w:rPr>
+        <w:t xml:space="preserve">Analítica </w:t>
+      </w:r>
+      <w:r>
+        <w:rPr>
+          <w:rFonts w:ascii="Calibri" w:hAnsi="Calibri" w:cs="Calibri"/>
+          <w:b/>
+          <w:bCs/>
+          <w:sz w:val="32"/>
+          <w:szCs w:val="32"/>
+        </w:rPr>
+        <w:t>predictiva</w:t>
+      </w:r>
+    </w:p>
+    <w:p>
+      <w:pPr>
+        <w:rPr>
+          <w:rFonts w:ascii="Calibri" w:hAnsi="Calibri" w:cs="Calibri"/>
+          <w:sz w:val="28"/>
+          <w:szCs w:val="28"/>
+        </w:rPr>
+      </w:pPr>
+      <w:r>
+        <w:rPr>
+          <w:rFonts w:ascii="Calibri" w:hAnsi="Calibri" w:cs="Calibri"/>
+          <w:sz w:val="28"/>
+          <w:szCs w:val="28"/>
+        </w:rPr>
+        <w:t>S</w:t>
+      </w:r>
+      <w:r>
+        <w:rPr>
+          <w:rFonts w:ascii="Calibri" w:hAnsi="Calibri" w:cs="Calibri"/>
+          <w:sz w:val="28"/>
+          <w:szCs w:val="28"/>
+        </w:rPr>
+        <w:t xml:space="preserve">e basa en </w:t>
+      </w:r>
+      <w:proofErr w:type="spellStart"/>
+      <w:r>
+        <w:rPr>
+          <w:rFonts w:ascii="Calibri" w:hAnsi="Calibri" w:cs="Calibri"/>
+          <w:sz w:val="28"/>
+          <w:szCs w:val="28"/>
+        </w:rPr>
+        <w:t>eI</w:t>
+      </w:r>
+      <w:proofErr w:type="spellEnd"/>
+      <w:r>
+        <w:rPr>
+          <w:rFonts w:ascii="Calibri" w:hAnsi="Calibri" w:cs="Calibri"/>
+          <w:sz w:val="28"/>
+          <w:szCs w:val="28"/>
+        </w:rPr>
+        <w:t xml:space="preserve"> </w:t>
+      </w:r>
+      <w:r>
+        <w:rPr>
+          <w:rFonts w:ascii="Calibri" w:hAnsi="Calibri" w:cs="Calibri"/>
+          <w:b/>
+          <w:bCs/>
+          <w:sz w:val="28"/>
+          <w:szCs w:val="28"/>
+        </w:rPr>
+        <w:t>descubrimiento de patrones, tendencias y relaciones</w:t>
+      </w:r>
+      <w:r>
+        <w:rPr>
+          <w:rFonts w:ascii="Calibri" w:hAnsi="Calibri" w:cs="Calibri"/>
+          <w:sz w:val="28"/>
+          <w:szCs w:val="28"/>
+        </w:rPr>
+        <w:t xml:space="preserve"> que permiten explicar un comportamiento a partir de datos históricos con el fin de anticiparse a él en el futuro.</w:t>
+      </w:r>
+    </w:p>
+    <w:p>
+      <w:pPr>
+        <w:rPr>
+          <w:rFonts w:ascii="Calibri" w:hAnsi="Calibri" w:cs="Calibri"/>
+          <w:b/>
+          <w:bCs/>
+          <w:sz w:val="32"/>
+          <w:szCs w:val="32"/>
+        </w:rPr>
+      </w:pPr>
+      <w:r>
+        <w:rPr>
+          <w:rFonts w:ascii="Calibri" w:hAnsi="Calibri" w:cs="Calibri"/>
+          <w:b/>
+          <w:bCs/>
+          <w:sz w:val="32"/>
+          <w:szCs w:val="32"/>
+        </w:rPr>
         <w:lastRenderedPageBreak/>
         <w:t xml:space="preserve">Analítica </w:t>
       </w:r>
@@ -6074,230 +7047,8 @@
           <w:sz w:val="32"/>
           <w:szCs w:val="32"/>
         </w:rPr>
-        <w:t>predictiva</w:t>
-      </w:r>
-    </w:p>
-    <w:p>
-      <w:pPr>
-        <w:rPr>
-          <w:rFonts w:ascii="Calibri" w:hAnsi="Calibri" w:cs="Calibri"/>
-          <w:sz w:val="28"/>
-          <w:szCs w:val="28"/>
-        </w:rPr>
-      </w:pPr>
-      <w:r>
-        <w:rPr>
-          <w:rFonts w:ascii="Calibri" w:hAnsi="Calibri" w:cs="Calibri"/>
-          <w:sz w:val="28"/>
-          <w:szCs w:val="28"/>
-        </w:rPr>
-        <w:t>S</w:t>
-      </w:r>
-      <w:r>
-        <w:rPr>
-          <w:rFonts w:ascii="Calibri" w:hAnsi="Calibri" w:cs="Calibri"/>
-          <w:sz w:val="28"/>
-          <w:szCs w:val="28"/>
-        </w:rPr>
-        <w:t xml:space="preserve">e basa en </w:t>
-      </w:r>
-      <w:proofErr w:type="spellStart"/>
-      <w:r>
-        <w:rPr>
-          <w:rFonts w:ascii="Calibri" w:hAnsi="Calibri" w:cs="Calibri"/>
-          <w:sz w:val="28"/>
-          <w:szCs w:val="28"/>
-        </w:rPr>
-        <w:t>eI</w:t>
-      </w:r>
-      <w:proofErr w:type="spellEnd"/>
-      <w:r>
-        <w:rPr>
-          <w:rFonts w:ascii="Calibri" w:hAnsi="Calibri" w:cs="Calibri"/>
-          <w:sz w:val="28"/>
-          <w:szCs w:val="28"/>
-        </w:rPr>
-        <w:t xml:space="preserve"> </w:t>
-      </w:r>
-      <w:r>
-        <w:rPr>
-          <w:rFonts w:ascii="Calibri" w:hAnsi="Calibri" w:cs="Calibri"/>
-          <w:b/>
-          <w:bCs/>
-          <w:sz w:val="28"/>
-          <w:szCs w:val="28"/>
-        </w:rPr>
-        <w:t>descubrimiento de patrones, tendencias y relaciones</w:t>
-      </w:r>
-      <w:r>
-        <w:rPr>
-          <w:rFonts w:ascii="Calibri" w:hAnsi="Calibri" w:cs="Calibri"/>
-          <w:sz w:val="28"/>
-          <w:szCs w:val="28"/>
-        </w:rPr>
-        <w:t xml:space="preserve"> que permiten explicar un comportamiento a partir de datos históricos con el fin de anticiparse a él en el futuro.</w:t>
-      </w:r>
-    </w:p>
-    <w:p>
-      <w:pPr>
-        <w:rPr>
-          <w:rFonts w:ascii="Calibri" w:hAnsi="Calibri" w:cs="Calibri"/>
-          <w:sz w:val="28"/>
-          <w:szCs w:val="28"/>
-        </w:rPr>
-      </w:pPr>
-    </w:p>
-    <w:p>
-      <w:pPr>
-        <w:rPr>
-          <w:rFonts w:ascii="Calibri" w:hAnsi="Calibri" w:cs="Calibri"/>
-          <w:b/>
-          <w:bCs/>
-          <w:sz w:val="32"/>
-          <w:szCs w:val="32"/>
-        </w:rPr>
-      </w:pPr>
-      <w:r>
-        <w:rPr>
-          <w:rFonts w:ascii="Calibri" w:hAnsi="Calibri" w:cs="Calibri"/>
-          <w:b/>
-          <w:bCs/>
-          <w:sz w:val="32"/>
-          <w:szCs w:val="32"/>
-        </w:rPr>
-        <w:t xml:space="preserve">Analítica </w:t>
-      </w:r>
-      <w:r>
-        <w:rPr>
-          <w:rFonts w:ascii="Calibri" w:hAnsi="Calibri" w:cs="Calibri"/>
-          <w:b/>
-          <w:bCs/>
-          <w:sz w:val="32"/>
-          <w:szCs w:val="32"/>
-        </w:rPr>
         <w:t>cognitiva</w:t>
       </w:r>
-    </w:p>
-    <w:p>
-      <w:pPr>
-        <w:rPr>
-          <w:rFonts w:ascii="Calibri" w:hAnsi="Calibri" w:cs="Calibri"/>
-          <w:sz w:val="28"/>
-          <w:szCs w:val="28"/>
-        </w:rPr>
-      </w:pPr>
-      <w:r>
-        <w:rPr>
-          <w:rFonts w:ascii="Calibri" w:hAnsi="Calibri" w:cs="Calibri"/>
-          <w:sz w:val="28"/>
-          <w:szCs w:val="28"/>
-        </w:rPr>
-        <w:t>R</w:t>
-      </w:r>
-      <w:r>
-        <w:rPr>
-          <w:rFonts w:ascii="Calibri" w:hAnsi="Calibri" w:cs="Calibri"/>
-          <w:sz w:val="28"/>
-          <w:szCs w:val="28"/>
-        </w:rPr>
-        <w:t>efleja el estado del arte de la tecnología en cuanto al procesamiento y el análisis de la información.</w:t>
-      </w:r>
-      <w:r>
-        <w:rPr>
-          <w:rFonts w:ascii="Calibri" w:hAnsi="Calibri" w:cs="Calibri"/>
-          <w:sz w:val="28"/>
-          <w:szCs w:val="28"/>
-        </w:rPr>
-        <w:t xml:space="preserve"> </w:t>
-      </w:r>
-      <w:r>
-        <w:rPr>
-          <w:rFonts w:ascii="Calibri" w:hAnsi="Calibri" w:cs="Calibri"/>
-          <w:sz w:val="28"/>
-          <w:szCs w:val="28"/>
-        </w:rPr>
-        <w:t>La inteligencia artificial, a través de los sistemas simbólicos y del aprendizaje profundo (</w:t>
-      </w:r>
-      <w:proofErr w:type="spellStart"/>
-      <w:r>
-        <w:rPr>
-          <w:rFonts w:ascii="Calibri" w:hAnsi="Calibri" w:cs="Calibri"/>
-          <w:sz w:val="28"/>
-          <w:szCs w:val="28"/>
-        </w:rPr>
-        <w:t>deep</w:t>
-      </w:r>
-      <w:proofErr w:type="spellEnd"/>
-      <w:r>
-        <w:rPr>
-          <w:rFonts w:ascii="Calibri" w:hAnsi="Calibri" w:cs="Calibri"/>
-          <w:sz w:val="28"/>
-          <w:szCs w:val="28"/>
-        </w:rPr>
-        <w:t xml:space="preserve"> </w:t>
-      </w:r>
-      <w:proofErr w:type="spellStart"/>
-      <w:r>
-        <w:rPr>
-          <w:rFonts w:ascii="Calibri" w:hAnsi="Calibri" w:cs="Calibri"/>
-          <w:sz w:val="28"/>
-          <w:szCs w:val="28"/>
-        </w:rPr>
-        <w:t>learning</w:t>
-      </w:r>
-      <w:proofErr w:type="spellEnd"/>
-      <w:r>
-        <w:rPr>
-          <w:rFonts w:ascii="Calibri" w:hAnsi="Calibri" w:cs="Calibri"/>
-          <w:sz w:val="28"/>
-          <w:szCs w:val="28"/>
-        </w:rPr>
-        <w:t>)</w:t>
-      </w:r>
-      <w:r>
-        <w:rPr>
-          <w:rFonts w:ascii="Calibri" w:hAnsi="Calibri" w:cs="Calibri"/>
-          <w:sz w:val="28"/>
-          <w:szCs w:val="28"/>
-        </w:rPr>
-        <w:t xml:space="preserve"> con</w:t>
-      </w:r>
-      <w:r>
-        <w:rPr>
-          <w:rFonts w:ascii="Calibri" w:hAnsi="Calibri" w:cs="Calibri"/>
-          <w:sz w:val="28"/>
-          <w:szCs w:val="28"/>
-        </w:rPr>
-        <w:t xml:space="preserve"> el procesamiento del leguaje natural (</w:t>
-      </w:r>
-      <w:proofErr w:type="spellStart"/>
-      <w:r>
-        <w:rPr>
-          <w:rFonts w:ascii="Calibri" w:hAnsi="Calibri" w:cs="Calibri"/>
-          <w:sz w:val="28"/>
-          <w:szCs w:val="28"/>
-        </w:rPr>
-        <w:t>Language</w:t>
-      </w:r>
-      <w:proofErr w:type="spellEnd"/>
-      <w:r>
-        <w:rPr>
-          <w:rFonts w:ascii="Calibri" w:hAnsi="Calibri" w:cs="Calibri"/>
-          <w:sz w:val="28"/>
-          <w:szCs w:val="28"/>
-        </w:rPr>
-        <w:t xml:space="preserve"> Processing), el reconocimiento del habla o la clasificación de </w:t>
-      </w:r>
-      <w:proofErr w:type="spellStart"/>
-      <w:r>
-        <w:rPr>
-          <w:rFonts w:ascii="Calibri" w:hAnsi="Calibri" w:cs="Calibri"/>
-          <w:sz w:val="28"/>
-          <w:szCs w:val="28"/>
-        </w:rPr>
-        <w:t>imágenes.</w:t>
-      </w:r>
-      <w:proofErr w:type="spellEnd"/>
     </w:p>
     <w:p>
       <w:pPr>
@@ -6597,49 +7348,20 @@
         </w:rPr>
         <w:t>, se hacen con JOIN de distintas tablas quedando una tabla mucho más grande.</w:t>
       </w:r>
-    </w:p>
-    <w:p>
-      <w:pPr>
-        <w:rPr>
-          <w:rFonts w:ascii="Calibri" w:hAnsi="Calibri" w:cs="Calibri"/>
-          <w:sz w:val="28"/>
-          <w:szCs w:val="28"/>
-        </w:rPr>
-      </w:pPr>
-    </w:p>
-    <w:p>
-      <w:pPr>
-        <w:rPr>
-          <w:rFonts w:ascii="Calibri" w:hAnsi="Calibri" w:cs="Calibri"/>
-          <w:sz w:val="28"/>
-          <w:szCs w:val="28"/>
-        </w:rPr>
-      </w:pPr>
-    </w:p>
-    <w:p>
-      <w:pPr>
-        <w:rPr>
-          <w:rFonts w:ascii="Calibri" w:hAnsi="Calibri" w:cs="Calibri"/>
-          <w:sz w:val="28"/>
-          <w:szCs w:val="28"/>
-        </w:rPr>
-      </w:pPr>
-    </w:p>
-    <w:p>
-      <w:pPr>
-        <w:rPr>
-          <w:rFonts w:ascii="Calibri" w:hAnsi="Calibri" w:cs="Calibri"/>
-          <w:sz w:val="28"/>
-          <w:szCs w:val="28"/>
-        </w:rPr>
-      </w:pPr>
-      <w:r>
-        <w:rPr>
-          <w:rFonts w:ascii="Calibri" w:hAnsi="Calibri" w:cs="Calibri"/>
-          <w:sz w:val="28"/>
-          <w:szCs w:val="28"/>
-        </w:rPr>
-        <w:lastRenderedPageBreak/>
+      <w:r>
+        <w:rPr>
+          <w:rFonts w:ascii="Calibri" w:hAnsi="Calibri" w:cs="Calibri"/>
+          <w:sz w:val="28"/>
+          <w:szCs w:val="28"/>
+        </w:rPr>
+        <w:t xml:space="preserve"> </w:t>
+      </w:r>
+      <w:r>
+        <w:rPr>
+          <w:rFonts w:ascii="Calibri" w:hAnsi="Calibri" w:cs="Calibri"/>
+          <w:sz w:val="28"/>
+          <w:szCs w:val="28"/>
+        </w:rPr>
         <w:t>Tipos:</w:t>
       </w:r>
     </w:p>
@@ -6724,7 +7446,7 @@
         <w:pStyle w:val="Prrafodelista"/>
         <w:numPr>
           <w:ilvl w:val="0"/>
-          <w:numId w:val="24"/>
+          <w:numId w:val="29"/>
         </w:numPr>
         <w:rPr>
           <w:rFonts w:ascii="Calibri" w:hAnsi="Calibri" w:cs="Calibri"/>
@@ -6768,7 +7490,7 @@
         <w:pStyle w:val="Prrafodelista"/>
         <w:numPr>
           <w:ilvl w:val="0"/>
-          <w:numId w:val="24"/>
+          <w:numId w:val="29"/>
         </w:numPr>
         <w:rPr>
           <w:rFonts w:ascii="Calibri" w:hAnsi="Calibri" w:cs="Calibri"/>
@@ -6800,7 +7522,7 @@
         <w:pStyle w:val="Prrafodelista"/>
         <w:numPr>
           <w:ilvl w:val="0"/>
-          <w:numId w:val="24"/>
+          <w:numId w:val="29"/>
         </w:numPr>
         <w:rPr>
           <w:rFonts w:ascii="Calibri" w:hAnsi="Calibri" w:cs="Calibri"/>
@@ -6824,23 +7546,7 @@
           <w:sz w:val="28"/>
           <w:szCs w:val="28"/>
         </w:rPr>
-        <w:t xml:space="preserve"> Almacena el contenido en columnas en lugar</w:t>
-      </w:r>
-      <w:r>
-        <w:rPr>
-          <w:rFonts w:ascii="Calibri" w:hAnsi="Calibri" w:cs="Calibri"/>
-          <w:sz w:val="28"/>
-          <w:szCs w:val="28"/>
-        </w:rPr>
-        <w:t xml:space="preserve"> </w:t>
-      </w:r>
-      <w:r>
-        <w:rPr>
-          <w:rFonts w:ascii="Calibri" w:hAnsi="Calibri" w:cs="Calibri"/>
-          <w:sz w:val="28"/>
-          <w:szCs w:val="28"/>
-        </w:rPr>
-        <w:t xml:space="preserve">de filas, diseñado para una </w:t>
+        <w:t xml:space="preserve"> Almacena el contenido en columnas en lugar de filas, diseñado para una </w:t>
       </w:r>
       <w:proofErr w:type="spellStart"/>
       <w:r>
@@ -6858,23 +7564,7 @@
           <w:sz w:val="28"/>
           <w:szCs w:val="28"/>
         </w:rPr>
-        <w:t xml:space="preserve"> alta de</w:t>
-      </w:r>
-      <w:r>
-        <w:rPr>
-          <w:rFonts w:ascii="Calibri" w:hAnsi="Calibri" w:cs="Calibri"/>
-          <w:sz w:val="28"/>
-          <w:szCs w:val="28"/>
-        </w:rPr>
-        <w:t xml:space="preserve"> </w:t>
-      </w:r>
-      <w:r>
-        <w:rPr>
-          <w:rFonts w:ascii="Calibri" w:hAnsi="Calibri" w:cs="Calibri"/>
-          <w:sz w:val="28"/>
-          <w:szCs w:val="28"/>
-        </w:rPr>
-        <w:t>lectura/escritura</w:t>
+        <w:t xml:space="preserve"> alta de lectura/escritura</w:t>
       </w:r>
     </w:p>
     <w:p>
@@ -6882,7 +7572,7 @@
         <w:pStyle w:val="Prrafodelista"/>
         <w:numPr>
           <w:ilvl w:val="0"/>
-          <w:numId w:val="24"/>
+          <w:numId w:val="29"/>
         </w:numPr>
         <w:rPr>
           <w:rFonts w:ascii="Calibri" w:hAnsi="Calibri" w:cs="Calibri"/>
@@ -6906,27 +7596,65 @@
           <w:sz w:val="28"/>
           <w:szCs w:val="28"/>
         </w:rPr>
-        <w:t xml:space="preserve"> Se centran en las relaciones entre puntos de</w:t>
-      </w:r>
-      <w:r>
-        <w:rPr>
-          <w:rFonts w:ascii="Calibri" w:hAnsi="Calibri" w:cs="Calibri"/>
-          <w:sz w:val="28"/>
-          <w:szCs w:val="28"/>
-        </w:rPr>
-        <w:t xml:space="preserve"> </w:t>
-      </w:r>
-      <w:r>
-        <w:rPr>
-          <w:rFonts w:ascii="Calibri" w:hAnsi="Calibri" w:cs="Calibri"/>
-          <w:sz w:val="28"/>
-          <w:szCs w:val="28"/>
-        </w:rPr>
-        <w:t>datos utilizando estructuras gráficas de nodos y aristas.</w:t>
-      </w:r>
-    </w:p>
-    <w:p>
-      <w:pPr>
+        <w:t xml:space="preserve"> Se centran en las relaciones entre puntos de datos utilizando estructuras gráficas de nodos y aristas.</w:t>
+      </w:r>
+    </w:p>
+    <w:p>
+      <w:pPr>
+        <w:pStyle w:val="Prrafodelista"/>
+        <w:ind w:left="1440"/>
+        <w:rPr>
+          <w:rFonts w:ascii="Calibri" w:hAnsi="Calibri" w:cs="Calibri"/>
+          <w:b/>
+          <w:bCs/>
+          <w:sz w:val="28"/>
+          <w:szCs w:val="28"/>
+        </w:rPr>
+      </w:pPr>
+    </w:p>
+    <w:p>
+      <w:pPr>
+        <w:pStyle w:val="Prrafodelista"/>
+        <w:ind w:left="1440"/>
+        <w:rPr>
+          <w:rFonts w:ascii="Calibri" w:hAnsi="Calibri" w:cs="Calibri"/>
+          <w:b/>
+          <w:bCs/>
+          <w:sz w:val="28"/>
+          <w:szCs w:val="28"/>
+        </w:rPr>
+      </w:pPr>
+    </w:p>
+    <w:p>
+      <w:pPr>
+        <w:pStyle w:val="Prrafodelista"/>
+        <w:ind w:left="1440"/>
+        <w:rPr>
+          <w:rFonts w:ascii="Calibri" w:hAnsi="Calibri" w:cs="Calibri"/>
+          <w:b/>
+          <w:bCs/>
+          <w:sz w:val="28"/>
+          <w:szCs w:val="28"/>
+        </w:rPr>
+      </w:pPr>
+    </w:p>
+    <w:p>
+      <w:pPr>
+        <w:pStyle w:val="Prrafodelista"/>
+        <w:ind w:left="1440"/>
+        <w:rPr>
+          <w:rFonts w:ascii="Calibri" w:hAnsi="Calibri" w:cs="Calibri"/>
+          <w:b/>
+          <w:bCs/>
+          <w:sz w:val="28"/>
+          <w:szCs w:val="28"/>
+        </w:rPr>
+      </w:pPr>
+    </w:p>
+    <w:p>
+      <w:pPr>
+        <w:pStyle w:val="Prrafodelista"/>
+        <w:ind w:left="1440"/>
         <w:rPr>
           <w:rFonts w:ascii="Calibri" w:hAnsi="Calibri" w:cs="Calibri"/>
           <w:sz w:val="28"/>
@@ -6955,6 +7683,7 @@
           <w:sz w:val="28"/>
           <w:szCs w:val="28"/>
         </w:rPr>
+        <w:lastRenderedPageBreak/>
         <w:t>Series Temporales:</w:t>
       </w:r>
       <w:r>
@@ -7104,6 +7833,8 @@
     </w:p>
     <w:p>
       <w:pPr>
+        <w:pStyle w:val="Prrafodelista"/>
+        <w:ind w:left="1440"/>
         <w:rPr>
           <w:rFonts w:ascii="Calibri" w:hAnsi="Calibri" w:cs="Calibri"/>
           <w:sz w:val="28"/>
@@ -7666,6 +8397,119 @@
     </w:lvl>
   </w:abstractNum>
   <w:abstractNum w:abstractNumId="4" w15:restartNumberingAfterBreak="0">
+    <w:nsid w:val="0E7C5FF1"/>
+    <w:multiLevelType w:val="hybridMultilevel"/>
+    <w:tmpl w:val="D3A4EEBE"/>
+    <w:lvl w:ilvl="0" w:tplc="0C0A0001">
+      <w:start w:val="1"/>
+      <w:numFmt w:val="bullet"/>
+      <w:lvlText w:val=""/>
+      <w:lvlJc w:val="left"/>
+      <w:pPr>
+        <w:ind w:left="720" w:hanging="360"/>
+      </w:pPr>
+      <w:rPr>
+        <w:rFonts w:ascii="Symbol" w:hAnsi="Symbol" w:hint="default"/>
+      </w:rPr>
+    </w:lvl>
+    <w:lvl w:ilvl="1" w:tplc="0C0A0003" w:tentative="1">
+      <w:start w:val="1"/>
+      <w:numFmt w:val="bullet"/>
+      <w:lvlText w:val="o"/>
+      <w:lvlJc w:val="left"/>
+      <w:pPr>
+        <w:ind w:left="1440" w:hanging="360"/>
+      </w:pPr>
+      <w:rPr>
+        <w:rFonts w:ascii="Courier New" w:hAnsi="Courier New" w:cs="Courier New" w:hint="default"/>
+      </w:rPr>
+    </w:lvl>
+    <w:lvl w:ilvl="2" w:tplc="0C0A0005" w:tentative="1">
+      <w:start w:val="1"/>
+      <w:numFmt w:val="bullet"/>
+      <w:lvlText w:val=""/>
+      <w:lvlJc w:val="left"/>
+      <w:pPr>
+        <w:ind w:left="2160" w:hanging="360"/>
+      </w:pPr>
+      <w:rPr>
+        <w:rFonts w:ascii="Wingdings" w:hAnsi="Wingdings" w:hint="default"/>
+      </w:rPr>
+    </w:lvl>
+    <w:lvl w:ilvl="3" w:tplc="0C0A0001" w:tentative="1">
+      <w:start w:val="1"/>
+      <w:numFmt w:val="bullet"/>
+      <w:lvlText w:val=""/>
+      <w:lvlJc w:val="left"/>
+      <w:pPr>
+        <w:ind w:left="2880" w:hanging="360"/>
+      </w:pPr>
+      <w:rPr>
+        <w:rFonts w:ascii="Symbol" w:hAnsi="Symbol" w:hint="default"/>
+      </w:rPr>
+    </w:lvl>
+    <w:lvl w:ilvl="4" w:tplc="0C0A0003" w:tentative="1">
+      <w:start w:val="1"/>
+      <w:numFmt w:val="bullet"/>
+      <w:lvlText w:val="o"/>
+      <w:lvlJc w:val="left"/>
+      <w:pPr>
+        <w:ind w:left="3600" w:hanging="360"/>
+      </w:pPr>
+      <w:rPr>
+        <w:rFonts w:ascii="Courier New" w:hAnsi="Courier New" w:cs="Courier New" w:hint="default"/>
+      </w:rPr>
+    </w:lvl>
+    <w:lvl w:ilvl="5" w:tplc="0C0A0005" w:tentative="1">
+      <w:start w:val="1"/>
+      <w:numFmt w:val="bullet"/>
+      <w:lvlText w:val=""/>
+      <w:lvlJc w:val="left"/>
+      <w:pPr>
+        <w:ind w:left="4320" w:hanging="360"/>
+      </w:pPr>
+      <w:rPr>
+        <w:rFonts w:ascii="Wingdings" w:hAnsi="Wingdings" w:hint="default"/>
+      </w:rPr>
+    </w:lvl>
+    <w:lvl w:ilvl="6" w:tplc="0C0A0001" w:tentative="1">
+      <w:start w:val="1"/>
+      <w:numFmt w:val="bullet"/>
+      <w:lvlText w:val=""/>
+      <w:lvlJc w:val="left"/>
+      <w:pPr>
+        <w:ind w:left="5040" w:hanging="360"/>
+      </w:pPr>
+      <w:rPr>
+        <w:rFonts w:ascii="Symbol" w:hAnsi="Symbol" w:hint="default"/>
+      </w:rPr>
+    </w:lvl>
+    <w:lvl w:ilvl="7" w:tplc="0C0A0003" w:tentative="1">
+      <w:start w:val="1"/>
+      <w:numFmt w:val="bullet"/>
+      <w:lvlText w:val="o"/>
+      <w:lvlJc w:val="left"/>
+      <w:pPr>
+        <w:ind w:left="5760" w:hanging="360"/>
+      </w:pPr>
+      <w:rPr>
+        <w:rFonts w:ascii="Courier New" w:hAnsi="Courier New" w:cs="Courier New" w:hint="default"/>
+      </w:rPr>
+    </w:lvl>
+    <w:lvl w:ilvl="8" w:tplc="0C0A0005" w:tentative="1">
+      <w:start w:val="1"/>
+      <w:numFmt w:val="bullet"/>
+      <w:lvlText w:val=""/>
+      <w:lvlJc w:val="left"/>
+      <w:pPr>
+        <w:ind w:left="6480" w:hanging="360"/>
+      </w:pPr>
+      <w:rPr>
+        <w:rFonts w:ascii="Wingdings" w:hAnsi="Wingdings" w:hint="default"/>
+      </w:rPr>
+    </w:lvl>
+  </w:abstractNum>
+  <w:abstractNum w:abstractNumId="5" w15:restartNumberingAfterBreak="0">
     <w:nsid w:val="146400ED"/>
     <w:multiLevelType w:val="hybridMultilevel"/>
     <w:tmpl w:val="6B228A5E"/>
@@ -7778,7 +8622,7 @@
       </w:rPr>
     </w:lvl>
   </w:abstractNum>
-  <w:abstractNum w:abstractNumId="5" w15:restartNumberingAfterBreak="0">
+  <w:abstractNum w:abstractNumId="6" w15:restartNumberingAfterBreak="0">
     <w:nsid w:val="17F2423D"/>
     <w:multiLevelType w:val="hybridMultilevel"/>
     <w:tmpl w:val="D292C034"/>
@@ -7891,7 +8735,7 @@
       </w:rPr>
     </w:lvl>
   </w:abstractNum>
-  <w:abstractNum w:abstractNumId="6" w15:restartNumberingAfterBreak="0">
+  <w:abstractNum w:abstractNumId="7" w15:restartNumberingAfterBreak="0">
     <w:nsid w:val="1CF62D4B"/>
     <w:multiLevelType w:val="hybridMultilevel"/>
     <w:tmpl w:val="88DE3292"/>
@@ -8004,7 +8848,7 @@
       </w:rPr>
     </w:lvl>
   </w:abstractNum>
-  <w:abstractNum w:abstractNumId="7" w15:restartNumberingAfterBreak="0">
+  <w:abstractNum w:abstractNumId="8" w15:restartNumberingAfterBreak="0">
     <w:nsid w:val="28197735"/>
     <w:multiLevelType w:val="hybridMultilevel"/>
     <w:tmpl w:val="12606852"/>
@@ -8117,7 +8961,7 @@
       </w:rPr>
     </w:lvl>
   </w:abstractNum>
-  <w:abstractNum w:abstractNumId="8" w15:restartNumberingAfterBreak="0">
+  <w:abstractNum w:abstractNumId="9" w15:restartNumberingAfterBreak="0">
     <w:nsid w:val="30100F2A"/>
     <w:multiLevelType w:val="hybridMultilevel"/>
     <w:tmpl w:val="EAEC0CCA"/>
@@ -8230,7 +9074,7 @@
       </w:rPr>
     </w:lvl>
   </w:abstractNum>
-  <w:abstractNum w:abstractNumId="9" w15:restartNumberingAfterBreak="0">
+  <w:abstractNum w:abstractNumId="10" w15:restartNumberingAfterBreak="0">
     <w:nsid w:val="30916037"/>
     <w:multiLevelType w:val="hybridMultilevel"/>
     <w:tmpl w:val="8430C33C"/>
@@ -8343,7 +9187,7 @@
       </w:rPr>
     </w:lvl>
   </w:abstractNum>
-  <w:abstractNum w:abstractNumId="10" w15:restartNumberingAfterBreak="0">
+  <w:abstractNum w:abstractNumId="11" w15:restartNumberingAfterBreak="0">
     <w:nsid w:val="32871DDF"/>
     <w:multiLevelType w:val="hybridMultilevel"/>
     <w:tmpl w:val="500C40AE"/>
@@ -8456,7 +9300,7 @@
       </w:rPr>
     </w:lvl>
   </w:abstractNum>
-  <w:abstractNum w:abstractNumId="11" w15:restartNumberingAfterBreak="0">
+  <w:abstractNum w:abstractNumId="12" w15:restartNumberingAfterBreak="0">
     <w:nsid w:val="3BD9345D"/>
     <w:multiLevelType w:val="hybridMultilevel"/>
     <w:tmpl w:val="5E3226E8"/>
@@ -8569,7 +9413,7 @@
       </w:rPr>
     </w:lvl>
   </w:abstractNum>
-  <w:abstractNum w:abstractNumId="12" w15:restartNumberingAfterBreak="0">
+  <w:abstractNum w:abstractNumId="13" w15:restartNumberingAfterBreak="0">
     <w:nsid w:val="3C2A637F"/>
     <w:multiLevelType w:val="hybridMultilevel"/>
     <w:tmpl w:val="9DE000EC"/>
@@ -8682,7 +9526,7 @@
       </w:rPr>
     </w:lvl>
   </w:abstractNum>
-  <w:abstractNum w:abstractNumId="13" w15:restartNumberingAfterBreak="0">
+  <w:abstractNum w:abstractNumId="14" w15:restartNumberingAfterBreak="0">
     <w:nsid w:val="3EF447F6"/>
     <w:multiLevelType w:val="hybridMultilevel"/>
     <w:tmpl w:val="3370C9A2"/>
@@ -8795,7 +9639,7 @@
       </w:rPr>
     </w:lvl>
   </w:abstractNum>
-  <w:abstractNum w:abstractNumId="14" w15:restartNumberingAfterBreak="0">
+  <w:abstractNum w:abstractNumId="15" w15:restartNumberingAfterBreak="0">
     <w:nsid w:val="40274F6E"/>
     <w:multiLevelType w:val="hybridMultilevel"/>
     <w:tmpl w:val="D71C1078"/>
@@ -8908,7 +9752,7 @@
       </w:rPr>
     </w:lvl>
   </w:abstractNum>
-  <w:abstractNum w:abstractNumId="15" w15:restartNumberingAfterBreak="0">
+  <w:abstractNum w:abstractNumId="16" w15:restartNumberingAfterBreak="0">
     <w:nsid w:val="490A3685"/>
     <w:multiLevelType w:val="hybridMultilevel"/>
     <w:tmpl w:val="89286D16"/>
@@ -9021,7 +9865,7 @@
       </w:rPr>
     </w:lvl>
   </w:abstractNum>
-  <w:abstractNum w:abstractNumId="16" w15:restartNumberingAfterBreak="0">
+  <w:abstractNum w:abstractNumId="17" w15:restartNumberingAfterBreak="0">
     <w:nsid w:val="4913216D"/>
     <w:multiLevelType w:val="hybridMultilevel"/>
     <w:tmpl w:val="131C7166"/>
@@ -9134,7 +9978,7 @@
       </w:rPr>
     </w:lvl>
   </w:abstractNum>
-  <w:abstractNum w:abstractNumId="17" w15:restartNumberingAfterBreak="0">
+  <w:abstractNum w:abstractNumId="18" w15:restartNumberingAfterBreak="0">
     <w:nsid w:val="492C597F"/>
     <w:multiLevelType w:val="hybridMultilevel"/>
     <w:tmpl w:val="5ACC9E1A"/>
@@ -9247,7 +10091,7 @@
       </w:rPr>
     </w:lvl>
   </w:abstractNum>
-  <w:abstractNum w:abstractNumId="18" w15:restartNumberingAfterBreak="0">
+  <w:abstractNum w:abstractNumId="19" w15:restartNumberingAfterBreak="0">
     <w:nsid w:val="4E4E5908"/>
     <w:multiLevelType w:val="hybridMultilevel"/>
     <w:tmpl w:val="CD66550C"/>
@@ -9360,7 +10204,7 @@
       </w:rPr>
     </w:lvl>
   </w:abstractNum>
-  <w:abstractNum w:abstractNumId="19" w15:restartNumberingAfterBreak="0">
+  <w:abstractNum w:abstractNumId="20" w15:restartNumberingAfterBreak="0">
     <w:nsid w:val="5458755D"/>
     <w:multiLevelType w:val="hybridMultilevel"/>
     <w:tmpl w:val="9CF02F34"/>
@@ -9473,10 +10317,10 @@
       </w:rPr>
     </w:lvl>
   </w:abstractNum>
-  <w:abstractNum w:abstractNumId="20" w15:restartNumberingAfterBreak="0">
+  <w:abstractNum w:abstractNumId="21" w15:restartNumberingAfterBreak="0">
     <w:nsid w:val="57952FE6"/>
     <w:multiLevelType w:val="hybridMultilevel"/>
-    <w:tmpl w:val="EAD20622"/>
+    <w:tmpl w:val="C4CA10F2"/>
     <w:lvl w:ilvl="0" w:tplc="0C0A0001">
       <w:start w:val="1"/>
       <w:numFmt w:val="bullet"/>
@@ -9586,7 +10430,7 @@
       </w:rPr>
     </w:lvl>
   </w:abstractNum>
-  <w:abstractNum w:abstractNumId="21" w15:restartNumberingAfterBreak="0">
+  <w:abstractNum w:abstractNumId="22" w15:restartNumberingAfterBreak="0">
     <w:nsid w:val="5C1E27AA"/>
     <w:multiLevelType w:val="hybridMultilevel"/>
     <w:tmpl w:val="CA74441E"/>
@@ -9699,7 +10543,7 @@
       </w:rPr>
     </w:lvl>
   </w:abstractNum>
-  <w:abstractNum w:abstractNumId="22" w15:restartNumberingAfterBreak="0">
+  <w:abstractNum w:abstractNumId="23" w15:restartNumberingAfterBreak="0">
     <w:nsid w:val="64C4754A"/>
     <w:multiLevelType w:val="hybridMultilevel"/>
     <w:tmpl w:val="F74002CE"/>
@@ -9812,7 +10656,120 @@
       </w:rPr>
     </w:lvl>
   </w:abstractNum>
-  <w:abstractNum w:abstractNumId="23" w15:restartNumberingAfterBreak="0">
+  <w:abstractNum w:abstractNumId="24" w15:restartNumberingAfterBreak="0">
+    <w:nsid w:val="76ED4600"/>
+    <w:multiLevelType w:val="hybridMultilevel"/>
+    <w:tmpl w:val="86D4033A"/>
+    <w:lvl w:ilvl="0" w:tplc="0C0A0003">
+      <w:start w:val="1"/>
+      <w:numFmt w:val="bullet"/>
+      <w:lvlText w:val="o"/>
+      <w:lvlJc w:val="left"/>
+      <w:pPr>
+        <w:ind w:left="720" w:hanging="360"/>
+      </w:pPr>
+      <w:rPr>
+        <w:rFonts w:ascii="Courier New" w:hAnsi="Courier New" w:cs="Courier New" w:hint="default"/>
+      </w:rPr>
+    </w:lvl>
+    <w:lvl w:ilvl="1" w:tplc="0C0A0003" w:tentative="1">
+      <w:start w:val="1"/>
+      <w:numFmt w:val="bullet"/>
+      <w:lvlText w:val="o"/>
+      <w:lvlJc w:val="left"/>
+      <w:pPr>
+        <w:ind w:left="1440" w:hanging="360"/>
+      </w:pPr>
+      <w:rPr>
+        <w:rFonts w:ascii="Courier New" w:hAnsi="Courier New" w:cs="Courier New" w:hint="default"/>
+      </w:rPr>
+    </w:lvl>
+    <w:lvl w:ilvl="2" w:tplc="0C0A0005" w:tentative="1">
+      <w:start w:val="1"/>
+      <w:numFmt w:val="bullet"/>
+      <w:lvlText w:val=""/>
+      <w:lvlJc w:val="left"/>
+      <w:pPr>
+        <w:ind w:left="2160" w:hanging="360"/>
+      </w:pPr>
+      <w:rPr>
+        <w:rFonts w:ascii="Wingdings" w:hAnsi="Wingdings" w:hint="default"/>
+      </w:rPr>
+    </w:lvl>
+    <w:lvl w:ilvl="3" w:tplc="0C0A0001" w:tentative="1">
+      <w:start w:val="1"/>
+      <w:numFmt w:val="bullet"/>
+      <w:lvlText w:val=""/>
+      <w:lvlJc w:val="left"/>
+      <w:pPr>
+        <w:ind w:left="2880" w:hanging="360"/>
+      </w:pPr>
+      <w:rPr>
+        <w:rFonts w:ascii="Symbol" w:hAnsi="Symbol" w:hint="default"/>
+      </w:rPr>
+    </w:lvl>
+    <w:lvl w:ilvl="4" w:tplc="0C0A0003" w:tentative="1">
+      <w:start w:val="1"/>
+      <w:numFmt w:val="bullet"/>
+      <w:lvlText w:val="o"/>
+      <w:lvlJc w:val="left"/>
+      <w:pPr>
+        <w:ind w:left="3600" w:hanging="360"/>
+      </w:pPr>
+      <w:rPr>
+        <w:rFonts w:ascii="Courier New" w:hAnsi="Courier New" w:cs="Courier New" w:hint="default"/>
+      </w:rPr>
+    </w:lvl>
+    <w:lvl w:ilvl="5" w:tplc="0C0A0005" w:tentative="1">
+      <w:start w:val="1"/>
+      <w:numFmt w:val="bullet"/>
+      <w:lvlText w:val=""/>
+      <w:lvlJc w:val="left"/>
+      <w:pPr>
+        <w:ind w:left="4320" w:hanging="360"/>
+      </w:pPr>
+      <w:rPr>
+        <w:rFonts w:ascii="Wingdings" w:hAnsi="Wingdings" w:hint="default"/>
+      </w:rPr>
+    </w:lvl>
+    <w:lvl w:ilvl="6" w:tplc="0C0A0001" w:tentative="1">
+      <w:start w:val="1"/>
+      <w:numFmt w:val="bullet"/>
+      <w:lvlText w:val=""/>
+      <w:lvlJc w:val="left"/>
+      <w:pPr>
+        <w:ind w:left="5040" w:hanging="360"/>
+      </w:pPr>
+      <w:rPr>
+        <w:rFonts w:ascii="Symbol" w:hAnsi="Symbol" w:hint="default"/>
+      </w:rPr>
+    </w:lvl>
+    <w:lvl w:ilvl="7" w:tplc="0C0A0003" w:tentative="1">
+      <w:start w:val="1"/>
+      <w:numFmt w:val="bullet"/>
+      <w:lvlText w:val="o"/>
+      <w:lvlJc w:val="left"/>
+      <w:pPr>
+        <w:ind w:left="5760" w:hanging="360"/>
+      </w:pPr>
+      <w:rPr>
+        <w:rFonts w:ascii="Courier New" w:hAnsi="Courier New" w:cs="Courier New" w:hint="default"/>
+      </w:rPr>
+    </w:lvl>
+    <w:lvl w:ilvl="8" w:tplc="0C0A0005" w:tentative="1">
+      <w:start w:val="1"/>
+      <w:numFmt w:val="bullet"/>
+      <w:lvlText w:val=""/>
+      <w:lvlJc w:val="left"/>
+      <w:pPr>
+        <w:ind w:left="6480" w:hanging="360"/>
+      </w:pPr>
+      <w:rPr>
+        <w:rFonts w:ascii="Wingdings" w:hAnsi="Wingdings" w:hint="default"/>
+      </w:rPr>
+    </w:lvl>
+  </w:abstractNum>
+  <w:abstractNum w:abstractNumId="25" w15:restartNumberingAfterBreak="0">
     <w:nsid w:val="773E5D8C"/>
     <w:multiLevelType w:val="hybridMultilevel"/>
     <w:tmpl w:val="A03CA26C"/>
@@ -9925,7 +10882,120 @@
       </w:rPr>
     </w:lvl>
   </w:abstractNum>
-  <w:abstractNum w:abstractNumId="24" w15:restartNumberingAfterBreak="0">
+  <w:abstractNum w:abstractNumId="26" w15:restartNumberingAfterBreak="0">
+    <w:nsid w:val="79AB71B3"/>
+    <w:multiLevelType w:val="hybridMultilevel"/>
+    <w:tmpl w:val="7E980DEC"/>
+    <w:lvl w:ilvl="0" w:tplc="0C0A0003">
+      <w:start w:val="1"/>
+      <w:numFmt w:val="bullet"/>
+      <w:lvlText w:val="o"/>
+      <w:lvlJc w:val="left"/>
+      <w:pPr>
+        <w:ind w:left="1440" w:hanging="360"/>
+      </w:pPr>
+      <w:rPr>
+        <w:rFonts w:ascii="Courier New" w:hAnsi="Courier New" w:cs="Courier New" w:hint="default"/>
+      </w:rPr>
+    </w:lvl>
+    <w:lvl w:ilvl="1" w:tplc="0C0A0003" w:tentative="1">
+      <w:start w:val="1"/>
+      <w:numFmt w:val="bullet"/>
+      <w:lvlText w:val="o"/>
+      <w:lvlJc w:val="left"/>
+      <w:pPr>
+        <w:ind w:left="2160" w:hanging="360"/>
+      </w:pPr>
+      <w:rPr>
+        <w:rFonts w:ascii="Courier New" w:hAnsi="Courier New" w:cs="Courier New" w:hint="default"/>
+      </w:rPr>
+    </w:lvl>
+    <w:lvl w:ilvl="2" w:tplc="0C0A0005" w:tentative="1">
+      <w:start w:val="1"/>
+      <w:numFmt w:val="bullet"/>
+      <w:lvlText w:val=""/>
+      <w:lvlJc w:val="left"/>
+      <w:pPr>
+        <w:ind w:left="2880" w:hanging="360"/>
+      </w:pPr>
+      <w:rPr>
+        <w:rFonts w:ascii="Wingdings" w:hAnsi="Wingdings" w:hint="default"/>
+      </w:rPr>
+    </w:lvl>
+    <w:lvl w:ilvl="3" w:tplc="0C0A0001" w:tentative="1">
+      <w:start w:val="1"/>
+      <w:numFmt w:val="bullet"/>
+      <w:lvlText w:val=""/>
+      <w:lvlJc w:val="left"/>
+      <w:pPr>
+        <w:ind w:left="3600" w:hanging="360"/>
+      </w:pPr>
+      <w:rPr>
+        <w:rFonts w:ascii="Symbol" w:hAnsi="Symbol" w:hint="default"/>
+      </w:rPr>
+    </w:lvl>
+    <w:lvl w:ilvl="4" w:tplc="0C0A0003" w:tentative="1">
+      <w:start w:val="1"/>
+      <w:numFmt w:val="bullet"/>
+      <w:lvlText w:val="o"/>
+      <w:lvlJc w:val="left"/>
+      <w:pPr>
+        <w:ind w:left="4320" w:hanging="360"/>
+      </w:pPr>
+      <w:rPr>
+        <w:rFonts w:ascii="Courier New" w:hAnsi="Courier New" w:cs="Courier New" w:hint="default"/>
+      </w:rPr>
+    </w:lvl>
+    <w:lvl w:ilvl="5" w:tplc="0C0A0005" w:tentative="1">
+      <w:start w:val="1"/>
+      <w:numFmt w:val="bullet"/>
+      <w:lvlText w:val=""/>
+      <w:lvlJc w:val="left"/>
+      <w:pPr>
+        <w:ind w:left="5040" w:hanging="360"/>
+      </w:pPr>
+      <w:rPr>
+        <w:rFonts w:ascii="Wingdings" w:hAnsi="Wingdings" w:hint="default"/>
+      </w:rPr>
+    </w:lvl>
+    <w:lvl w:ilvl="6" w:tplc="0C0A0001" w:tentative="1">
+      <w:start w:val="1"/>
+      <w:numFmt w:val="bullet"/>
+      <w:lvlText w:val=""/>
+      <w:lvlJc w:val="left"/>
+      <w:pPr>
+        <w:ind w:left="5760" w:hanging="360"/>
+      </w:pPr>
+      <w:rPr>
+        <w:rFonts w:ascii="Symbol" w:hAnsi="Symbol" w:hint="default"/>
+      </w:rPr>
+    </w:lvl>
+    <w:lvl w:ilvl="7" w:tplc="0C0A0003" w:tentative="1">
+      <w:start w:val="1"/>
+      <w:numFmt w:val="bullet"/>
+      <w:lvlText w:val="o"/>
+      <w:lvlJc w:val="left"/>
+      <w:pPr>
+        <w:ind w:left="6480" w:hanging="360"/>
+      </w:pPr>
+      <w:rPr>
+        <w:rFonts w:ascii="Courier New" w:hAnsi="Courier New" w:cs="Courier New" w:hint="default"/>
+      </w:rPr>
+    </w:lvl>
+    <w:lvl w:ilvl="8" w:tplc="0C0A0005" w:tentative="1">
+      <w:start w:val="1"/>
+      <w:numFmt w:val="bullet"/>
+      <w:lvlText w:val=""/>
+      <w:lvlJc w:val="left"/>
+      <w:pPr>
+        <w:ind w:left="7200" w:hanging="360"/>
+      </w:pPr>
+      <w:rPr>
+        <w:rFonts w:ascii="Wingdings" w:hAnsi="Wingdings" w:hint="default"/>
+      </w:rPr>
+    </w:lvl>
+  </w:abstractNum>
+  <w:abstractNum w:abstractNumId="27" w15:restartNumberingAfterBreak="0">
     <w:nsid w:val="7EBA7C8A"/>
     <w:multiLevelType w:val="hybridMultilevel"/>
     <w:tmpl w:val="FFCE19B2"/>
@@ -10038,7 +11108,7 @@
       </w:rPr>
     </w:lvl>
   </w:abstractNum>
-  <w:abstractNum w:abstractNumId="25" w15:restartNumberingAfterBreak="0">
+  <w:abstractNum w:abstractNumId="28" w15:restartNumberingAfterBreak="0">
     <w:nsid w:val="7F761C9F"/>
     <w:multiLevelType w:val="hybridMultilevel"/>
     <w:tmpl w:val="76CAC63C"/>
@@ -10155,13 +11225,13 @@
     <w:abstractNumId w:val="2"/>
   </w:num>
   <w:num w:numId="2" w16cid:durableId="1444808451">
-    <w:abstractNumId w:val="8"/>
+    <w:abstractNumId w:val="9"/>
   </w:num>
   <w:num w:numId="3" w16cid:durableId="1992445852">
-    <w:abstractNumId w:val="16"/>
+    <w:abstractNumId w:val="17"/>
   </w:num>
   <w:num w:numId="4" w16cid:durableId="1532642499">
-    <w:abstractNumId w:val="11"/>
+    <w:abstractNumId w:val="12"/>
   </w:num>
   <w:num w:numId="5" w16cid:durableId="1639872886">
     <w:abstractNumId w:val="0"/>
@@ -10170,64 +11240,73 @@
     <w:abstractNumId w:val="3"/>
   </w:num>
   <w:num w:numId="7" w16cid:durableId="1580093736">
+    <w:abstractNumId w:val="15"/>
+  </w:num>
+  <w:num w:numId="8" w16cid:durableId="16778404">
     <w:abstractNumId w:val="14"/>
   </w:num>
-  <w:num w:numId="8" w16cid:durableId="16778404">
-    <w:abstractNumId w:val="13"/>
-  </w:num>
   <w:num w:numId="9" w16cid:durableId="1647974878">
-    <w:abstractNumId w:val="25"/>
+    <w:abstractNumId w:val="28"/>
   </w:num>
   <w:num w:numId="10" w16cid:durableId="1989942421">
-    <w:abstractNumId w:val="9"/>
+    <w:abstractNumId w:val="10"/>
   </w:num>
   <w:num w:numId="11" w16cid:durableId="1972126713">
-    <w:abstractNumId w:val="21"/>
+    <w:abstractNumId w:val="22"/>
   </w:num>
   <w:num w:numId="12" w16cid:durableId="44184295">
-    <w:abstractNumId w:val="4"/>
+    <w:abstractNumId w:val="5"/>
   </w:num>
   <w:num w:numId="13" w16cid:durableId="15616379">
-    <w:abstractNumId w:val="17"/>
+    <w:abstractNumId w:val="18"/>
   </w:num>
   <w:num w:numId="14" w16cid:durableId="1100564965">
-    <w:abstractNumId w:val="6"/>
+    <w:abstractNumId w:val="7"/>
   </w:num>
   <w:num w:numId="15" w16cid:durableId="1164472922">
-    <w:abstractNumId w:val="7"/>
+    <w:abstractNumId w:val="8"/>
   </w:num>
   <w:num w:numId="16" w16cid:durableId="721290418">
-    <w:abstractNumId w:val="19"/>
+    <w:abstractNumId w:val="20"/>
   </w:num>
   <w:num w:numId="17" w16cid:durableId="1088892499">
-    <w:abstractNumId w:val="22"/>
+    <w:abstractNumId w:val="23"/>
   </w:num>
   <w:num w:numId="18" w16cid:durableId="1787313394">
-    <w:abstractNumId w:val="20"/>
+    <w:abstractNumId w:val="21"/>
   </w:num>
   <w:num w:numId="19" w16cid:durableId="324670094">
     <w:abstractNumId w:val="1"/>
   </w:num>
   <w:num w:numId="20" w16cid:durableId="2042318052">
-    <w:abstractNumId w:val="5"/>
+    <w:abstractNumId w:val="6"/>
   </w:num>
   <w:num w:numId="21" w16cid:durableId="892546419">
-    <w:abstractNumId w:val="15"/>
+    <w:abstractNumId w:val="16"/>
   </w:num>
   <w:num w:numId="22" w16cid:durableId="757093823">
-    <w:abstractNumId w:val="18"/>
+    <w:abstractNumId w:val="19"/>
   </w:num>
   <w:num w:numId="23" w16cid:durableId="874539695">
-    <w:abstractNumId w:val="23"/>
+    <w:abstractNumId w:val="25"/>
   </w:num>
   <w:num w:numId="24" w16cid:durableId="809055630">
-    <w:abstractNumId w:val="12"/>
+    <w:abstractNumId w:val="13"/>
   </w:num>
   <w:num w:numId="25" w16cid:durableId="13384110">
+    <w:abstractNumId w:val="27"/>
+  </w:num>
+  <w:num w:numId="26" w16cid:durableId="1963219381">
+    <w:abstractNumId w:val="11"/>
+  </w:num>
+  <w:num w:numId="27" w16cid:durableId="278462623">
+    <w:abstractNumId w:val="4"/>
+  </w:num>
+  <w:num w:numId="28" w16cid:durableId="1334214353">
     <w:abstractNumId w:val="24"/>
   </w:num>
-  <w:num w:numId="26" w16cid:durableId="1963219381">
-    <w:abstractNumId w:val="10"/>
+  <w:num w:numId="29" w16cid:durableId="1541240882">
+    <w:abstractNumId w:val="26"/>
   </w:num>
 </w:numbering>
 </file>

</xml_diff>